<commit_message>
texts in percentages longer
</commit_message>
<xml_diff>
--- a/templates/muis-ltp.docx
+++ b/templates/muis-ltp.docx
@@ -40,7 +40,6 @@
           <w:lang w:val="nl-NL"/>
         </w:rPr>
       </w:pPr>
-      <w:proofErr w:type="spellStart"/>
       <w:r>
         <w:rPr>
           <w:rFonts w:ascii="Century Gothic" w:hAnsi="Century Gothic" w:cs="Century Gothic"/>
@@ -53,7 +52,6 @@
         </w:rPr>
         <w:t>TTTxml:schoolnaamTTT</w:t>
       </w:r>
-      <w:proofErr w:type="spellEnd"/>
     </w:p>
     <w:p>
       <w:pPr>
@@ -67,7 +65,6 @@
           <w:lang w:val="nl-NL"/>
         </w:rPr>
       </w:pPr>
-      <w:proofErr w:type="spellStart"/>
       <w:r>
         <w:rPr>
           <w:rFonts w:cs="Century Gothic"/>
@@ -80,7 +77,6 @@
         </w:rPr>
         <w:t>TTTxml:school.cityTTT</w:t>
       </w:r>
-      <w:proofErr w:type="spellEnd"/>
     </w:p>
     <w:p>
       <w:pPr>
@@ -119,7 +115,6 @@
           <w:lang w:val="nl-NL"/>
         </w:rPr>
       </w:pPr>
-      <w:proofErr w:type="spellStart"/>
       <w:r>
         <w:rPr>
           <w:rFonts w:ascii="Century Gothic" w:hAnsi="Century Gothic" w:cs="Century Gothic"/>
@@ -144,7 +139,6 @@
         </w:rPr>
         <w:t>tevredenheidspeiling</w:t>
       </w:r>
-      <w:proofErr w:type="spellEnd"/>
     </w:p>
     <w:p>
       <w:pPr>
@@ -171,7 +165,6 @@
         </w:rPr>
         <w:t xml:space="preserve">Basisonderwijs </w:t>
       </w:r>
-      <w:proofErr w:type="spellStart"/>
       <w:r>
         <w:rPr>
           <w:rFonts w:ascii="Century Gothic" w:hAnsi="Century Gothic" w:cs="Century Gothic"/>
@@ -184,7 +177,6 @@
         </w:rPr>
         <w:t>TTTxml:peiling.jaarTTT</w:t>
       </w:r>
-      <w:proofErr w:type="spellEnd"/>
     </w:p>
     <w:p>
       <w:pPr>
@@ -235,7 +227,6 @@
         </w:rPr>
         <w:t xml:space="preserve">Haarlem, </w:t>
       </w:r>
-      <w:proofErr w:type="spellStart"/>
       <w:r>
         <w:rPr>
           <w:rFonts w:ascii="Century Gothic" w:hAnsi="Century Gothic" w:cs="Century Gothic"/>
@@ -248,7 +239,6 @@
         </w:rPr>
         <w:t>TTTproc:datumTTT</w:t>
       </w:r>
-      <w:proofErr w:type="spellEnd"/>
     </w:p>
     <w:p>
       <w:pPr>
@@ -1379,7 +1369,6 @@
           <w:lang w:val="nl-NL"/>
         </w:rPr>
       </w:pPr>
-      <w:proofErr w:type="spellStart"/>
       <w:r>
         <w:rPr>
           <w:rFonts w:ascii="Century Gothic" w:hAnsi="Century Gothic" w:cs="Century Gothic"/>
@@ -1392,7 +1381,6 @@
         </w:rPr>
         <w:t>TTTxml:schoolnaamTTT</w:t>
       </w:r>
-      <w:proofErr w:type="spellEnd"/>
     </w:p>
     <w:p>
       <w:pPr>
@@ -1406,7 +1394,6 @@
           <w:lang w:val="nl-NL"/>
         </w:rPr>
       </w:pPr>
-      <w:proofErr w:type="spellStart"/>
       <w:r>
         <w:rPr>
           <w:rFonts w:cs="Century Gothic"/>
@@ -1419,7 +1406,6 @@
         </w:rPr>
         <w:t>TTTxml:school.cityTTT</w:t>
       </w:r>
-      <w:proofErr w:type="spellEnd"/>
     </w:p>
     <w:p>
       <w:pPr>
@@ -1458,7 +1444,6 @@
           <w:lang w:val="nl-NL"/>
         </w:rPr>
       </w:pPr>
-      <w:proofErr w:type="spellStart"/>
       <w:r>
         <w:rPr>
           <w:rFonts w:ascii="Century Gothic" w:hAnsi="Century Gothic" w:cs="Century Gothic"/>
@@ -1483,7 +1468,6 @@
         </w:rPr>
         <w:t>vredenheidspeiling</w:t>
       </w:r>
-      <w:proofErr w:type="spellEnd"/>
     </w:p>
     <w:p>
       <w:pPr>
@@ -1510,7 +1494,6 @@
         </w:rPr>
         <w:t xml:space="preserve">Basisonderwijs </w:t>
       </w:r>
-      <w:proofErr w:type="spellStart"/>
       <w:r>
         <w:rPr>
           <w:rFonts w:ascii="Century Gothic" w:hAnsi="Century Gothic" w:cs="Century Gothic"/>
@@ -1523,7 +1506,6 @@
         </w:rPr>
         <w:t>TTTxml:peiling.jaarTTT</w:t>
       </w:r>
-      <w:proofErr w:type="spellEnd"/>
     </w:p>
     <w:p>
       <w:pPr>
@@ -2581,71 +2563,7 @@
           <w:rFonts w:ascii="Century Gothic" w:hAnsi="Century Gothic" w:cs="Century Gothic"/>
           <w:lang w:val="nl-NL"/>
         </w:rPr>
-        <w:t xml:space="preserve">In dit rapport worden de resultaten beschreven van de </w:t>
-      </w:r>
-      <w:proofErr w:type="spellStart"/>
-      <w:r>
-        <w:rPr>
-          <w:rFonts w:ascii="Century Gothic" w:hAnsi="Century Gothic" w:cs="Century Gothic"/>
-          <w:lang w:val="nl-NL"/>
-        </w:rPr>
-        <w:t>Leerlingtevredenheidspeiling</w:t>
-      </w:r>
-      <w:proofErr w:type="spellEnd"/>
-      <w:r>
-        <w:rPr>
-          <w:rFonts w:ascii="Century Gothic" w:hAnsi="Century Gothic" w:cs="Century Gothic"/>
-          <w:lang w:val="nl-NL"/>
-        </w:rPr>
-        <w:t xml:space="preserve"> [</w:t>
-      </w:r>
-      <w:proofErr w:type="spellStart"/>
-      <w:r>
-        <w:rPr>
-          <w:rFonts w:ascii="Century Gothic" w:hAnsi="Century Gothic" w:cs="Century Gothic"/>
-          <w:lang w:val="nl-NL"/>
-        </w:rPr>
-        <w:t>txt</w:t>
-      </w:r>
-      <w:proofErr w:type="spellEnd"/>
-      <w:r>
-        <w:rPr>
-          <w:rFonts w:ascii="Century Gothic" w:hAnsi="Century Gothic" w:cs="Century Gothic"/>
-          <w:lang w:val="nl-NL"/>
-        </w:rPr>
-        <w:t xml:space="preserve"> </w:t>
-      </w:r>
-      <w:proofErr w:type="spellStart"/>
-      <w:r>
-        <w:rPr>
-          <w:rFonts w:ascii="Century Gothic" w:hAnsi="Century Gothic" w:cs="Century Gothic"/>
-          <w:lang w:val="nl-NL"/>
-        </w:rPr>
-        <w:t>global.survey.year</w:t>
-      </w:r>
-      <w:proofErr w:type="spellEnd"/>
-      <w:r>
-        <w:rPr>
-          <w:rFonts w:ascii="Century Gothic" w:hAnsi="Century Gothic" w:cs="Century Gothic"/>
-          <w:lang w:val="nl-NL"/>
-        </w:rPr>
-        <w:t>] (</w:t>
-      </w:r>
-      <w:proofErr w:type="spellStart"/>
-      <w:r>
-        <w:rPr>
-          <w:rFonts w:ascii="Century Gothic" w:hAnsi="Century Gothic" w:cs="Century Gothic"/>
-          <w:lang w:val="nl-NL"/>
-        </w:rPr>
-        <w:t>LTPTTTxml:peiling.jaarTTT</w:t>
-      </w:r>
-      <w:proofErr w:type="spellEnd"/>
-      <w:r>
-        <w:rPr>
-          <w:rFonts w:ascii="Century Gothic" w:hAnsi="Century Gothic" w:cs="Century Gothic"/>
-          <w:lang w:val="nl-NL"/>
-        </w:rPr>
-        <w:t xml:space="preserve">). De tevredenheidspeiling wordt gehouden bij een groot aantal scholen in Nederland in verschillende steden. Uit deze scholen is een referentiegroep samengesteld waarmee de resultaten van uw school worden vergeleken. </w:t>
+        <w:t xml:space="preserve">In dit rapport worden de resultaten beschreven van de Leerlingtevredenheidspeiling [txt global.survey.year] (LTPTTTxml:peiling.jaarTTT). De tevredenheidspeiling wordt gehouden bij een groot aantal scholen in Nederland in verschillende steden. Uit deze scholen is een referentiegroep samengesteld waarmee de resultaten van uw school worden vergeleken. </w:t>
       </w:r>
     </w:p>
     <w:p>
@@ -2670,25 +2588,7 @@
           <w:color w:val="000000"/>
           <w:lang w:val="nl-NL"/>
         </w:rPr>
-        <w:t xml:space="preserve"> dat door </w:t>
-      </w:r>
-      <w:proofErr w:type="spellStart"/>
-      <w:r>
-        <w:rPr>
-          <w:rFonts w:ascii="Century Gothic" w:hAnsi="Century Gothic" w:cs="Century Gothic"/>
-          <w:color w:val="000000"/>
-          <w:lang w:val="nl-NL"/>
-        </w:rPr>
-        <w:t>Dulmers</w:t>
-      </w:r>
-      <w:proofErr w:type="spellEnd"/>
-      <w:r>
-        <w:rPr>
-          <w:rFonts w:ascii="Century Gothic" w:hAnsi="Century Gothic" w:cs="Century Gothic"/>
-          <w:color w:val="000000"/>
-          <w:lang w:val="nl-NL"/>
-        </w:rPr>
-        <w:t xml:space="preserve"> Management BV voor ‘Scholen met Succes’ is ontwikkeld.</w:t>
+        <w:t xml:space="preserve"> dat door Dulmers Management BV voor ‘Scholen met Succes’ is ontwikkeld.</w:t>
       </w:r>
     </w:p>
     <w:p>
@@ -2894,7 +2794,6 @@
         </w:rPr>
         <w:t xml:space="preserve">De </w:t>
       </w:r>
-      <w:proofErr w:type="spellStart"/>
       <w:r>
         <w:rPr>
           <w:rFonts w:ascii="Century Gothic" w:hAnsi="Century Gothic" w:cs="Century Gothic"/>
@@ -2907,15 +2806,7 @@
           <w:rFonts w:ascii="Century Gothic" w:hAnsi="Century Gothic" w:cs="Century Gothic"/>
           <w:lang w:val="nl-NL"/>
         </w:rPr>
-        <w:t>betrokkenheid</w:t>
-      </w:r>
-      <w:proofErr w:type="spellEnd"/>
-      <w:r>
-        <w:rPr>
-          <w:rFonts w:ascii="Century Gothic" w:hAnsi="Century Gothic" w:cs="Century Gothic"/>
-          <w:lang w:val="nl-NL"/>
-        </w:rPr>
-        <w:t>.</w:t>
+        <w:t>betrokkenheid.</w:t>
       </w:r>
     </w:p>
     <w:p>
@@ -3000,33 +2891,11 @@
           <w:rFonts w:cs="Century Gothic"/>
         </w:rPr>
       </w:pPr>
-      <w:proofErr w:type="spellStart"/>
-      <w:r>
-        <w:rPr>
-          <w:rFonts w:cs="Century Gothic"/>
-        </w:rPr>
-        <w:t>Veel</w:t>
-      </w:r>
-      <w:proofErr w:type="spellEnd"/>
-      <w:r>
-        <w:rPr>
-          <w:rFonts w:cs="Century Gothic"/>
-        </w:rPr>
-        <w:t xml:space="preserve"> </w:t>
-      </w:r>
-      <w:proofErr w:type="spellStart"/>
-      <w:r>
-        <w:rPr>
-          <w:rFonts w:cs="Century Gothic"/>
-        </w:rPr>
-        <w:t>succes</w:t>
-      </w:r>
-      <w:proofErr w:type="spellEnd"/>
-      <w:r>
-        <w:rPr>
-          <w:rFonts w:cs="Century Gothic"/>
-        </w:rPr>
-        <w:t>!</w:t>
+      <w:r>
+        <w:rPr>
+          <w:rFonts w:cs="Century Gothic"/>
+        </w:rPr>
+        <w:t>Veel succes!</w:t>
       </w:r>
     </w:p>
     <w:p>
@@ -3087,7 +2956,6 @@
         </w:rPr>
         <w:t xml:space="preserve">Haarlem, </w:t>
       </w:r>
-      <w:proofErr w:type="spellStart"/>
       <w:r>
         <w:rPr>
           <w:rFonts w:ascii="Century Gothic" w:hAnsi="Century Gothic" w:cs="Century Gothic"/>
@@ -3095,7 +2963,6 @@
         </w:rPr>
         <w:t>TTTproc:datumTTT</w:t>
       </w:r>
-      <w:proofErr w:type="spellEnd"/>
     </w:p>
     <w:p>
       <w:pPr>
@@ -3166,25 +3033,7 @@
           <w:szCs w:val="20"/>
           <w:lang w:val="nl-NL"/>
         </w:rPr>
-        <w:t xml:space="preserve">Ronald </w:t>
-      </w:r>
-      <w:proofErr w:type="spellStart"/>
-      <w:r>
-        <w:rPr>
-          <w:rFonts w:cs="Century Gothic"/>
-          <w:szCs w:val="20"/>
-          <w:lang w:val="nl-NL"/>
-        </w:rPr>
-        <w:t>Dulmers</w:t>
-      </w:r>
-      <w:proofErr w:type="spellEnd"/>
-      <w:r>
-        <w:rPr>
-          <w:rFonts w:cs="Century Gothic"/>
-          <w:szCs w:val="20"/>
-          <w:lang w:val="nl-NL"/>
-        </w:rPr>
-        <w:t>,</w:t>
+        <w:t>Ronald Dulmers,</w:t>
       </w:r>
       <w:bookmarkEnd w:id="4"/>
       <w:r>
@@ -3290,23 +3139,7 @@
           <w:rFonts w:ascii="Century Gothic" w:hAnsi="Century Gothic" w:cs="Century Gothic"/>
           <w:lang w:val="nl-NL"/>
         </w:rPr>
-        <w:t xml:space="preserve">De resultaten van </w:t>
-      </w:r>
-      <w:proofErr w:type="spellStart"/>
-      <w:r>
-        <w:rPr>
-          <w:rFonts w:ascii="Century Gothic" w:hAnsi="Century Gothic" w:cs="Century Gothic"/>
-          <w:lang w:val="nl-NL"/>
-        </w:rPr>
-        <w:t>TTTxml:schoolnaamTTT</w:t>
-      </w:r>
-      <w:proofErr w:type="spellEnd"/>
-      <w:r>
-        <w:rPr>
-          <w:rFonts w:ascii="Century Gothic" w:hAnsi="Century Gothic" w:cs="Century Gothic"/>
-          <w:lang w:val="nl-NL"/>
-        </w:rPr>
-        <w:t xml:space="preserve"> worden per vraag vergeleken met één of meerdere landelijke referentiegroep(en). Een referentiegroep bevat gegevens van scholen die in de afgelopen drie kalenderjaren hebben deelgenomen. Het aantal antwoorden van een referentiegroep kan per vraag variëren ten gevolge van non respons of nieuw toegevoegde vragen.</w:t>
+        <w:t>De resultaten van TTTxml:schoolnaamTTT worden per vraag vergeleken met één of meerdere landelijke referentiegroep(en). Een referentiegroep bevat gegevens van scholen die in de afgelopen drie kalenderjaren hebben deelgenomen. Het aantal antwoorden van een referentiegroep kan per vraag variëren ten gevolge van non respons of nieuw toegevoegde vragen.</w:t>
       </w:r>
     </w:p>
     <w:p>
@@ -3479,41 +3312,8 @@
           <w:rFonts w:ascii="Century Gothic" w:hAnsi="Century Gothic" w:cs="Century Gothic"/>
           <w:lang w:val="nl-NL"/>
         </w:rPr>
-        <w:t xml:space="preserve">Eerder dit jaar heeft </w:t>
-      </w:r>
-      <w:proofErr w:type="spellStart"/>
-      <w:r>
-        <w:rPr>
-          <w:rFonts w:ascii="Century Gothic" w:hAnsi="Century Gothic" w:cs="Century Gothic"/>
-          <w:lang w:val="nl-NL"/>
-        </w:rPr>
-        <w:t>TTTxml:schoolnaamTTT</w:t>
-      </w:r>
-      <w:proofErr w:type="spellEnd"/>
-      <w:r>
-        <w:rPr>
-          <w:rFonts w:ascii="Century Gothic" w:hAnsi="Century Gothic" w:cs="Century Gothic"/>
-          <w:lang w:val="nl-NL"/>
-        </w:rPr>
-        <w:t xml:space="preserve"> deelgenomen aan de </w:t>
-      </w:r>
-      <w:proofErr w:type="spellStart"/>
-      <w:r>
-        <w:rPr>
-          <w:rFonts w:ascii="Century Gothic" w:hAnsi="Century Gothic" w:cs="Century Gothic"/>
-          <w:lang w:val="nl-NL"/>
-        </w:rPr>
-        <w:t>leerlingtevredenheidspeiling</w:t>
-      </w:r>
-      <w:proofErr w:type="spellEnd"/>
-      <w:r>
-        <w:rPr>
-          <w:rFonts w:ascii="Century Gothic" w:hAnsi="Century Gothic" w:cs="Century Gothic"/>
-          <w:lang w:val="nl-NL"/>
-        </w:rPr>
-        <w:t xml:space="preserve">. De huidige referentiegroep bevat gegevens van </w:t>
-      </w:r>
-      <w:proofErr w:type="spellStart"/>
+        <w:t xml:space="preserve">Eerder dit jaar heeft TTTxml:schoolnaamTTT deelgenomen aan de leerlingtevredenheidspeiling. De huidige referentiegroep bevat gegevens van </w:t>
+      </w:r>
       <w:r>
         <w:rPr>
           <w:rFonts w:ascii="Century Gothic" w:hAnsi="Century Gothic" w:cs="Century Gothic"/>
@@ -3521,7 +3321,6 @@
         </w:rPr>
         <w:t>TTTxml:count_peiling_formsTTT</w:t>
       </w:r>
-      <w:proofErr w:type="spellEnd"/>
       <w:r>
         <w:rPr>
           <w:rFonts w:ascii="Century Gothic" w:hAnsi="Century Gothic" w:cs="Century Gothic"/>
@@ -3529,7 +3328,6 @@
         </w:rPr>
         <w:t xml:space="preserve"> leerlingen van </w:t>
       </w:r>
-      <w:proofErr w:type="spellStart"/>
       <w:r>
         <w:rPr>
           <w:rFonts w:ascii="Century Gothic" w:hAnsi="Century Gothic" w:cs="Century Gothic"/>
@@ -3537,7 +3335,6 @@
         </w:rPr>
         <w:t>TTTxml:count_alle_scholen_surveysTTT</w:t>
       </w:r>
-      <w:proofErr w:type="spellEnd"/>
       <w:r>
         <w:rPr>
           <w:rFonts w:ascii="Century Gothic" w:hAnsi="Century Gothic" w:cs="Century Gothic"/>
@@ -3561,7 +3358,6 @@
         </w:rPr>
         <w:t xml:space="preserve">Van onze school hebben </w:t>
       </w:r>
-      <w:proofErr w:type="spellStart"/>
       <w:r>
         <w:rPr>
           <w:rFonts w:ascii="Century Gothic" w:hAnsi="Century Gothic" w:cs="Century Gothic"/>
@@ -3569,21 +3365,12 @@
         </w:rPr>
         <w:t>TTTxml:count_peiling_formsTTT</w:t>
       </w:r>
-      <w:proofErr w:type="spellEnd"/>
-      <w:r>
-        <w:rPr>
-          <w:rFonts w:ascii="Century Gothic" w:hAnsi="Century Gothic" w:cs="Century Gothic"/>
-          <w:lang w:val="nl-NL"/>
-        </w:rPr>
-        <w:t xml:space="preserve"> leerlingen de vragenlijst ingevuld, waarvan </w:t>
-      </w:r>
-      <w:proofErr w:type="spellStart"/>
-      <w:r>
-        <w:rPr>
-          <w:rFonts w:ascii="Century Gothic" w:hAnsi="Century Gothic" w:cs="Century Gothic"/>
-          <w:lang w:val="nl-NL"/>
-        </w:rPr>
-        <w:t>TTTxml:l</w:t>
+      <w:r>
+        <w:rPr>
+          <w:rFonts w:ascii="Century Gothic" w:hAnsi="Century Gothic" w:cs="Century Gothic"/>
+          <w:lang w:val="nl-NL"/>
+        </w:rPr>
+        <w:t xml:space="preserve"> leerlingen de vragenlijst ingevuld, waarvan TTTxml:l</w:t>
       </w:r>
       <w:r>
         <w:rPr>
@@ -3592,7 +3379,6 @@
         </w:rPr>
         <w:t>tp.count.peiling.forms.upperclassTTT</w:t>
       </w:r>
-      <w:proofErr w:type="spellEnd"/>
       <w:r>
         <w:rPr>
           <w:rFonts w:ascii="Century Gothic" w:hAnsi="Century Gothic" w:cs="Century Gothic"/>
@@ -3614,15 +3400,7 @@
           <w:rFonts w:ascii="Century Gothic" w:hAnsi="Century Gothic" w:cs="Century Gothic"/>
           <w:lang w:val="nl-NL"/>
         </w:rPr>
-        <w:t xml:space="preserve">De responsgroep bestond uit </w:t>
-      </w:r>
-      <w:proofErr w:type="spellStart"/>
-      <w:r>
-        <w:rPr>
-          <w:rFonts w:ascii="Century Gothic" w:hAnsi="Century Gothic" w:cs="Century Gothic"/>
-          <w:lang w:val="nl-NL"/>
-        </w:rPr>
-        <w:t>TTTxml:l</w:t>
+        <w:t>De responsgroep bestond uit TTTxml:l</w:t>
       </w:r>
       <w:r>
         <w:rPr>
@@ -3645,21 +3423,12 @@
         </w:rPr>
         <w:t>TTT</w:t>
       </w:r>
-      <w:proofErr w:type="spellEnd"/>
-      <w:r>
-        <w:rPr>
-          <w:rFonts w:ascii="Century Gothic" w:hAnsi="Century Gothic" w:cs="Century Gothic"/>
-          <w:lang w:val="nl-NL"/>
-        </w:rPr>
-        <w:t xml:space="preserve">% jongens en </w:t>
-      </w:r>
-      <w:proofErr w:type="spellStart"/>
-      <w:r>
-        <w:rPr>
-          <w:rFonts w:ascii="Century Gothic" w:hAnsi="Century Gothic" w:cs="Century Gothic"/>
-          <w:lang w:val="nl-NL"/>
-        </w:rPr>
-        <w:t>TTTxml:l</w:t>
+      <w:r>
+        <w:rPr>
+          <w:rFonts w:ascii="Century Gothic" w:hAnsi="Century Gothic" w:cs="Century Gothic"/>
+          <w:lang w:val="nl-NL"/>
+        </w:rPr>
+        <w:t>% jongens en TTTxml:l</w:t>
       </w:r>
       <w:r>
         <w:rPr>
@@ -3682,21 +3451,12 @@
         </w:rPr>
         <w:t>TTT</w:t>
       </w:r>
-      <w:proofErr w:type="spellEnd"/>
-      <w:r>
-        <w:rPr>
-          <w:rFonts w:ascii="Century Gothic" w:hAnsi="Century Gothic" w:cs="Century Gothic"/>
-          <w:lang w:val="nl-NL"/>
-        </w:rPr>
-        <w:t xml:space="preserve">% meisjes. </w:t>
-      </w:r>
-      <w:proofErr w:type="spellStart"/>
-      <w:r>
-        <w:rPr>
-          <w:rFonts w:ascii="Century Gothic" w:hAnsi="Century Gothic" w:cs="Century Gothic"/>
-          <w:lang w:val="nl-NL"/>
-        </w:rPr>
-        <w:t>TTTxml:l</w:t>
+      <w:r>
+        <w:rPr>
+          <w:rFonts w:ascii="Century Gothic" w:hAnsi="Century Gothic" w:cs="Century Gothic"/>
+          <w:lang w:val="nl-NL"/>
+        </w:rPr>
+        <w:t>% meisjes. TTTxml:l</w:t>
       </w:r>
       <w:r>
         <w:rPr>
@@ -3719,68 +3479,11 @@
         </w:rPr>
         <w:t>TTT</w:t>
       </w:r>
-      <w:proofErr w:type="spellEnd"/>
-      <w:r>
-        <w:rPr>
-          <w:rFonts w:ascii="Century Gothic" w:hAnsi="Century Gothic" w:cs="Century Gothic"/>
-        </w:rPr>
-        <w:t xml:space="preserve">% </w:t>
-      </w:r>
-      <w:proofErr w:type="spellStart"/>
-      <w:r>
-        <w:rPr>
-          <w:rFonts w:ascii="Century Gothic" w:hAnsi="Century Gothic" w:cs="Century Gothic"/>
-        </w:rPr>
-        <w:t>heeft</w:t>
-      </w:r>
-      <w:proofErr w:type="spellEnd"/>
-      <w:r>
-        <w:rPr>
-          <w:rFonts w:ascii="Century Gothic" w:hAnsi="Century Gothic" w:cs="Century Gothic"/>
-        </w:rPr>
-        <w:t xml:space="preserve"> </w:t>
-      </w:r>
-      <w:proofErr w:type="spellStart"/>
-      <w:r>
-        <w:rPr>
-          <w:rFonts w:ascii="Century Gothic" w:hAnsi="Century Gothic" w:cs="Century Gothic"/>
-        </w:rPr>
-        <w:t>dit</w:t>
-      </w:r>
-      <w:proofErr w:type="spellEnd"/>
-      <w:r>
-        <w:rPr>
-          <w:rFonts w:ascii="Century Gothic" w:hAnsi="Century Gothic" w:cs="Century Gothic"/>
-        </w:rPr>
-        <w:t xml:space="preserve"> </w:t>
-      </w:r>
-      <w:proofErr w:type="spellStart"/>
-      <w:r>
-        <w:rPr>
-          <w:rFonts w:ascii="Century Gothic" w:hAnsi="Century Gothic" w:cs="Century Gothic"/>
-        </w:rPr>
-        <w:t>niet</w:t>
-      </w:r>
-      <w:proofErr w:type="spellEnd"/>
-      <w:r>
-        <w:rPr>
-          <w:rFonts w:ascii="Century Gothic" w:hAnsi="Century Gothic" w:cs="Century Gothic"/>
-        </w:rPr>
-        <w:t xml:space="preserve"> </w:t>
-      </w:r>
-      <w:proofErr w:type="spellStart"/>
-      <w:r>
-        <w:rPr>
-          <w:rFonts w:ascii="Century Gothic" w:hAnsi="Century Gothic" w:cs="Century Gothic"/>
-        </w:rPr>
-        <w:t>aangegeven</w:t>
-      </w:r>
-      <w:proofErr w:type="spellEnd"/>
-      <w:r>
-        <w:rPr>
-          <w:rFonts w:ascii="Century Gothic" w:hAnsi="Century Gothic" w:cs="Century Gothic"/>
-        </w:rPr>
-        <w:t>.</w:t>
+      <w:r>
+        <w:rPr>
+          <w:rFonts w:ascii="Century Gothic" w:hAnsi="Century Gothic" w:cs="Century Gothic"/>
+        </w:rPr>
+        <w:t>% heeft dit niet aangegeven.</w:t>
       </w:r>
     </w:p>
     <w:p>
@@ -3885,14 +3588,7 @@
           <w:rFonts w:ascii="Century Gothic" w:hAnsi="Century Gothic" w:cs="Century Gothic"/>
           <w:lang w:val="nl-NL"/>
         </w:rPr>
-        <w:t>TTTclass:questionProperties:129</w:t>
-      </w:r>
-      <w:r>
-        <w:rPr>
-          <w:rFonts w:ascii="Century Gothic" w:hAnsi="Century Gothic" w:cs="Century Gothic"/>
-          <w:lang w:val="nl-NL"/>
-        </w:rPr>
-        <w:t>:average:alle_scholenTTT</w:t>
+        <w:t>TTTclass:questionProperties:reportmark:average:alle_scholenTTT</w:t>
       </w:r>
       <w:r>
         <w:rPr>
@@ -3913,7 +3609,14 @@
           <w:rFonts w:ascii="Century Gothic" w:hAnsi="Century Gothic" w:cs="Century Gothic"/>
           <w:lang w:val="nl-NL"/>
         </w:rPr>
-        <w:t>lass:questionProperties:129</w:t>
+        <w:t>lass:questionProperties:</w:t>
+      </w:r>
+      <w:r>
+        <w:rPr>
+          <w:rFonts w:ascii="Century Gothic" w:hAnsi="Century Gothic" w:cs="Century Gothic"/>
+          <w:lang w:val="nl-NL"/>
+        </w:rPr>
+        <w:t>reportmark</w:t>
       </w:r>
       <w:r>
         <w:rPr>
@@ -3962,8 +3665,17 @@
           <w:rFonts w:ascii="Century Gothic" w:hAnsi="Century Gothic" w:cs="Century Gothic"/>
           <w:lang w:val="nl-NL"/>
         </w:rPr>
-        <w:t>e TTTclass:questionProperties:129</w:t>
-      </w:r>
+        <w:t>e</w:t>
+      </w:r>
+      <w:r>
+        <w:rPr>
+          <w:rFonts w:ascii="Century Gothic" w:hAnsi="Century Gothic" w:cs="Century Gothic"/>
+          <w:lang w:val="nl-NL"/>
+        </w:rPr>
+        <w:t xml:space="preserve"> TTTclass:questionProperties:reportmark</w:t>
+      </w:r>
+      <w:bookmarkStart w:id="13" w:name="_GoBack"/>
+      <w:bookmarkEnd w:id="13"/>
       <w:r>
         <w:rPr>
           <w:rFonts w:ascii="Century Gothic" w:hAnsi="Century Gothic" w:cs="Century Gothic"/>
@@ -4057,7 +3769,6 @@
           <w:lang w:val="en-GB"/>
         </w:rPr>
       </w:pPr>
-      <w:proofErr w:type="spellStart"/>
       <w:r>
         <w:rPr>
           <w:rFonts w:cs="Century Gothic"/>
@@ -4065,27 +3776,13 @@
           <w:szCs w:val="19"/>
           <w:lang w:val="en-GB"/>
         </w:rPr>
-        <w:t>TTTclass</w:t>
-      </w:r>
-      <w:proofErr w:type="gramStart"/>
-      <w:r>
-        <w:rPr>
-          <w:rFonts w:cs="Century Gothic"/>
-          <w:sz w:val="19"/>
-          <w:szCs w:val="19"/>
-          <w:lang w:val="en-GB"/>
-        </w:rPr>
-        <w:t>:reportmarkTTT</w:t>
-      </w:r>
-      <w:proofErr w:type="spellEnd"/>
-      <w:proofErr w:type="gramEnd"/>
-    </w:p>
-    <w:p>
-      <w:proofErr w:type="spellStart"/>
+        <w:t>TTTclass:reportmarkTTT</w:t>
+      </w:r>
+    </w:p>
+    <w:p>
       <w:r>
         <w:t>TTTclass:satisfactionSummaryTTT</w:t>
       </w:r>
-      <w:proofErr w:type="spellEnd"/>
     </w:p>
     <w:p>
       <w:pPr>
@@ -4124,7 +3821,6 @@
           <w:color w:val="F78E1E"/>
         </w:rPr>
       </w:pPr>
-      <w:proofErr w:type="spellStart"/>
       <w:r>
         <w:rPr>
           <w:b/>
@@ -4133,7 +3829,6 @@
         <w:lastRenderedPageBreak/>
         <w:t>Tevredenheid</w:t>
       </w:r>
-      <w:proofErr w:type="spellEnd"/>
     </w:p>
     <w:p>
       <w:pPr>
@@ -4156,7 +3851,6 @@
           <w:lang w:val="nl-NL"/>
         </w:rPr>
       </w:pPr>
-      <w:proofErr w:type="spellStart"/>
       <w:r>
         <w:rPr>
           <w:rFonts w:ascii="Century Gothic" w:hAnsi="Century Gothic" w:cs="Century Gothic"/>
@@ -4166,7 +3860,6 @@
         </w:rPr>
         <w:t>TTTclass:summaryTTT</w:t>
       </w:r>
-      <w:proofErr w:type="spellEnd"/>
     </w:p>
     <w:p>
       <w:pPr>
@@ -4266,27 +3959,7 @@
           <w:szCs w:val="20"/>
           <w:lang w:val="nl-NL"/>
         </w:rPr>
-        <w:t xml:space="preserve">st van de </w:t>
-      </w:r>
-      <w:bookmarkStart w:id="13" w:name="_GoBack"/>
-      <w:r>
-        <w:rPr>
-          <w:rFonts w:cs="Century Gothic"/>
-          <w:noProof/>
-          <w:szCs w:val="20"/>
-          <w:lang w:val="nl-NL"/>
-        </w:rPr>
-        <w:t>OTP</w:t>
-      </w:r>
-      <w:bookmarkEnd w:id="13"/>
-      <w:r>
-        <w:rPr>
-          <w:rFonts w:cs="Century Gothic"/>
-          <w:noProof/>
-          <w:szCs w:val="20"/>
-          <w:lang w:val="nl-NL"/>
-        </w:rPr>
-        <w:t xml:space="preserve"> is ingedeeld in een aantal</w:t>
+        <w:t>st van de OTP is ingedeeld in een aantal</w:t>
       </w:r>
       <w:r>
         <w:rPr>
@@ -4634,14 +4307,12 @@
           <w:lang w:val="nl-NL"/>
         </w:rPr>
       </w:pPr>
-      <w:proofErr w:type="spellStart"/>
       <w:r>
         <w:rPr>
           <w:lang w:val="nl-NL"/>
         </w:rPr>
         <w:t>TTTclass:previousTTT</w:t>
       </w:r>
-      <w:proofErr w:type="spellEnd"/>
     </w:p>
     <w:p>
       <w:pPr>
@@ -4687,7 +4358,6 @@
         </w:rPr>
         <w:t xml:space="preserve">Op onze school is niet eerder een </w:t>
       </w:r>
-      <w:proofErr w:type="spellStart"/>
       <w:r>
         <w:rPr>
           <w:rFonts w:cs="Century Gothic"/>
@@ -4704,17 +4374,7 @@
           <w:szCs w:val="19"/>
           <w:lang w:val="nl-NL"/>
         </w:rPr>
-        <w:t>tevredenheidspeiling</w:t>
-      </w:r>
-      <w:proofErr w:type="spellEnd"/>
-      <w:r>
-        <w:rPr>
-          <w:rFonts w:cs="Century Gothic"/>
-          <w:sz w:val="19"/>
-          <w:szCs w:val="19"/>
-          <w:lang w:val="nl-NL"/>
-        </w:rPr>
-        <w:t xml:space="preserve"> met vergelijkbare vragen uitgevoerd door S</w:t>
+        <w:t>tevredenheidspeiling met vergelijkbare vragen uitgevoerd door S</w:t>
       </w:r>
       <w:r>
         <w:rPr>
@@ -4836,7 +4496,6 @@
         </w:rPr>
         <w:t xml:space="preserve">In onderstaande figuur 5a en 5b wordt een overzicht gegeven van de hoogste tevredenheid- en ontevredenheidspercentages van </w:t>
       </w:r>
-      <w:proofErr w:type="spellStart"/>
       <w:r>
         <w:rPr>
           <w:rFonts w:cs="Century Gothic"/>
@@ -4845,7 +4504,6 @@
         </w:rPr>
         <w:t>TTTxml:schoolnaamTTT</w:t>
       </w:r>
-      <w:proofErr w:type="spellEnd"/>
       <w:r>
         <w:rPr>
           <w:rFonts w:cs="Century Gothic"/>
@@ -5098,11 +4756,9 @@
     </w:p>
     <w:p/>
     <w:p>
-      <w:proofErr w:type="spellStart"/>
       <w:r>
         <w:t>TTTclass:satisfactionTop:goodTTT</w:t>
       </w:r>
-      <w:proofErr w:type="spellEnd"/>
     </w:p>
     <w:p>
       <w:pPr>
@@ -5154,14 +4810,12 @@
           <w:lang w:val="nl-NL"/>
         </w:rPr>
       </w:pPr>
-      <w:proofErr w:type="spellStart"/>
       <w:r>
         <w:rPr>
           <w:lang w:val="nl-NL"/>
         </w:rPr>
         <w:t>TTTclass:satisfactionTop:badTTT</w:t>
       </w:r>
-      <w:proofErr w:type="spellEnd"/>
     </w:p>
     <w:p>
       <w:pPr>
@@ -5297,7 +4951,6 @@
           <w:lang w:val="nl-NL"/>
         </w:rPr>
       </w:pPr>
-      <w:proofErr w:type="spellStart"/>
       <w:r>
         <w:rPr>
           <w:b/>
@@ -5305,7 +4958,6 @@
         </w:rPr>
         <w:t>TTTclass:percentageExampleTTT</w:t>
       </w:r>
-      <w:proofErr w:type="spellEnd"/>
     </w:p>
     <w:p>
       <w:pPr>
@@ -5426,7 +5078,6 @@
         </w:rPr>
         <w:t>Per antwoordmogelijkheid het aantal verkregen antwoorden bij '</w:t>
       </w:r>
-      <w:proofErr w:type="spellStart"/>
       <w:r>
         <w:rPr>
           <w:rFonts w:ascii="Century Gothic" w:hAnsi="Century Gothic" w:cs="Century Gothic"/>
@@ -5434,7 +5085,6 @@
         </w:rPr>
         <w:t>TTTxml:schoolnaamTTT</w:t>
       </w:r>
-      <w:proofErr w:type="spellEnd"/>
       <w:r>
         <w:rPr>
           <w:rFonts w:ascii="Century Gothic" w:hAnsi="Century Gothic" w:cs="Century Gothic"/>
@@ -5462,7 +5112,6 @@
         </w:rPr>
         <w:t>Per antwoordmogelijkheid het percentage verkregen antwoorden bij '</w:t>
       </w:r>
-      <w:proofErr w:type="spellStart"/>
       <w:r>
         <w:rPr>
           <w:rFonts w:ascii="Century Gothic" w:hAnsi="Century Gothic" w:cs="Century Gothic"/>
@@ -5470,7 +5119,6 @@
         </w:rPr>
         <w:t>TTTxml:schoolnaamTTT</w:t>
       </w:r>
-      <w:proofErr w:type="spellEnd"/>
       <w:r>
         <w:rPr>
           <w:rFonts w:ascii="Century Gothic" w:hAnsi="Century Gothic" w:cs="Century Gothic"/>
@@ -5478,7 +5126,6 @@
         </w:rPr>
         <w:t>' (</w:t>
       </w:r>
-      <w:proofErr w:type="spellStart"/>
       <w:r>
         <w:rPr>
           <w:rFonts w:ascii="Century Gothic" w:hAnsi="Century Gothic" w:cs="Century Gothic"/>
@@ -5486,7 +5133,6 @@
         </w:rPr>
         <w:t>TTTxml:count_peiling_formsTTT</w:t>
       </w:r>
-      <w:proofErr w:type="spellEnd"/>
       <w:r>
         <w:rPr>
           <w:rFonts w:ascii="Century Gothic" w:hAnsi="Century Gothic" w:cs="Century Gothic"/>
@@ -5528,7 +5174,6 @@
         </w:rPr>
         <w:t>Per antwoordmogelijkheid het percentage verkregen antwoorden bij 'Alle scholen' (</w:t>
       </w:r>
-      <w:proofErr w:type="spellStart"/>
       <w:r>
         <w:rPr>
           <w:rFonts w:ascii="Century Gothic" w:hAnsi="Century Gothic" w:cs="Century Gothic"/>
@@ -5536,7 +5181,6 @@
         </w:rPr>
         <w:t>TTTxml:count_alle_scholen_formsTTT</w:t>
       </w:r>
-      <w:proofErr w:type="spellEnd"/>
       <w:r>
         <w:rPr>
           <w:rFonts w:ascii="Century Gothic" w:hAnsi="Century Gothic" w:cs="Century Gothic"/>
@@ -5598,7 +5242,6 @@
         </w:rPr>
         <w:t>De oranje balken verwijzen naar '</w:t>
       </w:r>
-      <w:proofErr w:type="spellStart"/>
       <w:r>
         <w:rPr>
           <w:rFonts w:ascii="Century Gothic" w:hAnsi="Century Gothic" w:cs="Century Gothic"/>
@@ -5606,7 +5249,6 @@
         </w:rPr>
         <w:t>TTTxml:schoolnaamTTT</w:t>
       </w:r>
-      <w:proofErr w:type="spellEnd"/>
       <w:r>
         <w:rPr>
           <w:rFonts w:ascii="Century Gothic" w:hAnsi="Century Gothic" w:cs="Century Gothic"/>
@@ -5679,7 +5321,6 @@
           <w:lang w:val="nl-NL"/>
         </w:rPr>
       </w:pPr>
-      <w:proofErr w:type="spellStart"/>
       <w:r>
         <w:rPr>
           <w:b/>
@@ -5687,7 +5328,6 @@
         </w:rPr>
         <w:t>TTTclass:scoreExampleTTT</w:t>
       </w:r>
-      <w:proofErr w:type="spellEnd"/>
     </w:p>
     <w:p>
       <w:pPr>
@@ -5829,7 +5469,6 @@
           <w:szCs w:val="20"/>
         </w:rPr>
       </w:pPr>
-      <w:proofErr w:type="spellStart"/>
       <w:r>
         <w:rPr>
           <w:rFonts w:cs="Century Gothic"/>
@@ -5840,7 +5479,6 @@
         <w:lastRenderedPageBreak/>
         <w:t>TTTclass:scoresAndPercentagesTTT</w:t>
       </w:r>
-      <w:proofErr w:type="spellEnd"/>
     </w:p>
     <w:p>
       <w:pPr>
@@ -5874,49 +5512,7 @@
           <w:szCs w:val="22"/>
         </w:rPr>
         <w:lastRenderedPageBreak/>
-        <w:t>-</w:t>
-      </w:r>
-      <w:proofErr w:type="spellStart"/>
-      <w:r>
-        <w:rPr>
-          <w:szCs w:val="22"/>
-        </w:rPr>
-        <w:t>Intentioneel</w:t>
-      </w:r>
-      <w:proofErr w:type="spellEnd"/>
-      <w:r>
-        <w:rPr>
-          <w:szCs w:val="22"/>
-        </w:rPr>
-        <w:t xml:space="preserve"> </w:t>
-      </w:r>
-      <w:proofErr w:type="spellStart"/>
-      <w:r>
-        <w:rPr>
-          <w:szCs w:val="22"/>
-        </w:rPr>
-        <w:t>blanco</w:t>
-      </w:r>
-      <w:proofErr w:type="spellEnd"/>
-      <w:r>
-        <w:rPr>
-          <w:szCs w:val="22"/>
-        </w:rPr>
-        <w:t xml:space="preserve"> </w:t>
-      </w:r>
-      <w:proofErr w:type="spellStart"/>
-      <w:r>
-        <w:rPr>
-          <w:szCs w:val="22"/>
-        </w:rPr>
-        <w:t>pagina</w:t>
-      </w:r>
-      <w:proofErr w:type="spellEnd"/>
-      <w:r>
-        <w:rPr>
-          <w:szCs w:val="22"/>
-        </w:rPr>
-        <w:t>-</w:t>
+        <w:t>-Intentioneel blanco pagina-</w:t>
       </w:r>
     </w:p>
     <w:p>
@@ -6113,7 +5709,6 @@
           <w:lang w:val="nl-NL"/>
         </w:rPr>
       </w:pPr>
-      <w:proofErr w:type="spellStart"/>
       <w:r>
         <w:rPr>
           <w:rFonts w:cs="Century Gothic"/>
@@ -6123,7 +5718,6 @@
         </w:rPr>
         <w:t>TTTclass:percentiles:goodTTT</w:t>
       </w:r>
-      <w:proofErr w:type="spellEnd"/>
     </w:p>
     <w:p>
       <w:pPr>
@@ -6325,7 +5919,6 @@
           <w:szCs w:val="19"/>
         </w:rPr>
       </w:pPr>
-      <w:proofErr w:type="spellStart"/>
       <w:r>
         <w:rPr>
           <w:b w:val="0"/>
@@ -6335,7 +5928,6 @@
         </w:rPr>
         <w:t>TTTclass:percentiles:badTTT</w:t>
       </w:r>
-      <w:proofErr w:type="spellEnd"/>
     </w:p>
     <w:p>
       <w:pPr>
@@ -6587,7 +6179,6 @@
                 <w:szCs w:val="20"/>
               </w:rPr>
             </w:pPr>
-            <w:proofErr w:type="spellStart"/>
             <w:r>
               <w:rPr>
                 <w:b/>
@@ -6597,7 +6188,6 @@
               </w:rPr>
               <w:t>Betrouwbaarheid</w:t>
             </w:r>
-            <w:proofErr w:type="spellEnd"/>
           </w:p>
         </w:tc>
         <w:tc>
@@ -6851,7 +6441,6 @@
                 <w:szCs w:val="20"/>
               </w:rPr>
             </w:pPr>
-            <w:proofErr w:type="spellStart"/>
             <w:r>
               <w:rPr>
                 <w:b/>
@@ -6859,49 +6448,8 @@
                 <w:color w:val="E36C0A"/>
                 <w:szCs w:val="20"/>
               </w:rPr>
-              <w:t>Aantal</w:t>
+              <w:t>Aantal lijsten uitgedeeld</w:t>
             </w:r>
-            <w:proofErr w:type="spellEnd"/>
-            <w:r>
-              <w:rPr>
-                <w:b/>
-                <w:bCs/>
-                <w:color w:val="E36C0A"/>
-                <w:szCs w:val="20"/>
-              </w:rPr>
-              <w:t xml:space="preserve"> </w:t>
-            </w:r>
-            <w:proofErr w:type="spellStart"/>
-            <w:r>
-              <w:rPr>
-                <w:b/>
-                <w:bCs/>
-                <w:color w:val="E36C0A"/>
-                <w:szCs w:val="20"/>
-              </w:rPr>
-              <w:t>lijsten</w:t>
-            </w:r>
-            <w:proofErr w:type="spellEnd"/>
-            <w:r>
-              <w:rPr>
-                <w:b/>
-                <w:bCs/>
-                <w:color w:val="E36C0A"/>
-                <w:szCs w:val="20"/>
-              </w:rPr>
-              <w:t xml:space="preserve"> </w:t>
-            </w:r>
-            <w:proofErr w:type="spellStart"/>
-            <w:r>
-              <w:rPr>
-                <w:b/>
-                <w:bCs/>
-                <w:color w:val="E36C0A"/>
-                <w:szCs w:val="20"/>
-              </w:rPr>
-              <w:t>uitgedeeld</w:t>
-            </w:r>
-            <w:proofErr w:type="spellEnd"/>
           </w:p>
         </w:tc>
         <w:tc>
@@ -7238,7 +6786,6 @@
                 <w:szCs w:val="20"/>
               </w:rPr>
             </w:pPr>
-            <w:proofErr w:type="spellStart"/>
             <w:r>
               <w:rPr>
                 <w:b/>
@@ -7246,49 +6793,8 @@
                 <w:color w:val="E36C0A"/>
                 <w:szCs w:val="20"/>
               </w:rPr>
-              <w:t>Aantal</w:t>
+              <w:t>Aantal lijsten geretourneerd</w:t>
             </w:r>
-            <w:proofErr w:type="spellEnd"/>
-            <w:r>
-              <w:rPr>
-                <w:b/>
-                <w:bCs/>
-                <w:color w:val="E36C0A"/>
-                <w:szCs w:val="20"/>
-              </w:rPr>
-              <w:t xml:space="preserve"> </w:t>
-            </w:r>
-            <w:proofErr w:type="spellStart"/>
-            <w:r>
-              <w:rPr>
-                <w:b/>
-                <w:bCs/>
-                <w:color w:val="E36C0A"/>
-                <w:szCs w:val="20"/>
-              </w:rPr>
-              <w:t>lijsten</w:t>
-            </w:r>
-            <w:proofErr w:type="spellEnd"/>
-            <w:r>
-              <w:rPr>
-                <w:b/>
-                <w:bCs/>
-                <w:color w:val="E36C0A"/>
-                <w:szCs w:val="20"/>
-              </w:rPr>
-              <w:t xml:space="preserve"> </w:t>
-            </w:r>
-            <w:proofErr w:type="spellStart"/>
-            <w:r>
-              <w:rPr>
-                <w:b/>
-                <w:bCs/>
-                <w:color w:val="E36C0A"/>
-                <w:szCs w:val="20"/>
-              </w:rPr>
-              <w:t>geretourneerd</w:t>
-            </w:r>
-            <w:proofErr w:type="spellEnd"/>
           </w:p>
         </w:tc>
         <w:tc>
@@ -7554,7 +7060,6 @@
                 <w:szCs w:val="20"/>
               </w:rPr>
             </w:pPr>
-            <w:proofErr w:type="spellStart"/>
             <w:r>
               <w:rPr>
                 <w:b/>
@@ -7562,29 +7067,8 @@
                 <w:color w:val="E36C0A"/>
                 <w:szCs w:val="20"/>
               </w:rPr>
-              <w:t>Minimale</w:t>
+              <w:t>Minimale responspercentage</w:t>
             </w:r>
-            <w:proofErr w:type="spellEnd"/>
-            <w:r>
-              <w:rPr>
-                <w:b/>
-                <w:bCs/>
-                <w:color w:val="E36C0A"/>
-                <w:szCs w:val="20"/>
-              </w:rPr>
-              <w:t xml:space="preserve"> </w:t>
-            </w:r>
-            <w:proofErr w:type="spellStart"/>
-            <w:r>
-              <w:rPr>
-                <w:b/>
-                <w:bCs/>
-                <w:color w:val="E36C0A"/>
-                <w:szCs w:val="20"/>
-              </w:rPr>
-              <w:t>responspercentage</w:t>
-            </w:r>
-            <w:proofErr w:type="spellEnd"/>
           </w:p>
         </w:tc>
         <w:tc>
@@ -7913,7 +7397,6 @@
         </w:rPr>
         <w:t xml:space="preserve">In deze tabel is uitgegaan van een betrouwbaarheid van 95% en een foutenmarge van 5%. De spreiding ligt op 12%, dit is de gemiddelde spreiding op alle tevredenheidsvragen uit de </w:t>
       </w:r>
-      <w:proofErr w:type="spellStart"/>
       <w:r>
         <w:rPr>
           <w:sz w:val="16"/>
@@ -7928,16 +7411,7 @@
           <w:szCs w:val="16"/>
           <w:lang w:val="nl-NL"/>
         </w:rPr>
-        <w:t>tevredenheidspeiling</w:t>
-      </w:r>
-      <w:proofErr w:type="spellEnd"/>
-      <w:r>
-        <w:rPr>
-          <w:sz w:val="16"/>
-          <w:szCs w:val="16"/>
-          <w:lang w:val="nl-NL"/>
-        </w:rPr>
-        <w:t>.</w:t>
+        <w:t>tevredenheidspeiling.</w:t>
       </w:r>
     </w:p>
     <w:p>
@@ -7980,77 +7454,36 @@
           <w:szCs w:val="20"/>
           <w:lang w:val="nl-NL"/>
         </w:rPr>
-        <w:t xml:space="preserve">Naast het feit dat de betrouwbaarheid van het onderzoek belangrijk is, is het ook interessant om te weten hoe betekenisvol de resultaten zijn (significantie). Om de significantie te bepalen wordt nagegaan hoe groot de kans is dat een gevonden verschil tussen de gemiddelden van uw school en de gemiddelden van de benchmark (het landelijk gemiddelde) veroorzaakt is door toeval. Wanneer een resultaat significant is, wil het zeggen dat je mag verwachten dat de 2 scores van elkaar verschillen en dat </w:t>
-      </w:r>
-      <w:proofErr w:type="spellStart"/>
-      <w:r>
+        <w:t xml:space="preserve">Naast het feit dat de betrouwbaarheid van het onderzoek belangrijk is, is het ook interessant om te weten hoe betekenisvol de resultaten zijn (significantie). Om de significantie te bepalen wordt nagegaan hoe groot de kans is dat een gevonden verschil tussen de gemiddelden van uw school en de gemiddelden van de benchmark (het landelijk gemiddelde) veroorzaakt is door toeval. Wanneer een resultaat significant is, wil het zeggen dat je mag verwachten dat de 2 scores van elkaar verschillen en dat dat verschil niet op toeval berust. </w:t>
+      </w:r>
+    </w:p>
+    <w:p>
+      <w:pPr>
         <w:rPr>
           <w:szCs w:val="20"/>
           <w:lang w:val="nl-NL"/>
         </w:rPr>
-        <w:t>dat</w:t>
-      </w:r>
-      <w:proofErr w:type="spellEnd"/>
+      </w:pPr>
       <w:r>
         <w:rPr>
           <w:szCs w:val="20"/>
           <w:lang w:val="nl-NL"/>
         </w:rPr>
-        <w:t xml:space="preserve"> verschil niet op toeval berust. </w:t>
-      </w:r>
-    </w:p>
-    <w:p>
-      <w:pPr>
+        <w:t xml:space="preserve">In zijn algemeenheid kunnen we stellen dat als er op de vragen 3 t/m 49 van de </w:t>
+      </w:r>
+      <w:r>
         <w:rPr>
           <w:szCs w:val="20"/>
           <w:lang w:val="nl-NL"/>
         </w:rPr>
-      </w:pPr>
+        <w:t>Leerling</w:t>
+      </w:r>
       <w:r>
         <w:rPr>
           <w:szCs w:val="20"/>
           <w:lang w:val="nl-NL"/>
         </w:rPr>
-        <w:t xml:space="preserve">In zijn algemeenheid kunnen we stellen dat als er op de vragen 3 t/m 49 van de </w:t>
-      </w:r>
-      <w:proofErr w:type="spellStart"/>
-      <w:r>
-        <w:rPr>
-          <w:szCs w:val="20"/>
-          <w:lang w:val="nl-NL"/>
-        </w:rPr>
-        <w:t>Leerling</w:t>
-      </w:r>
-      <w:r>
-        <w:rPr>
-          <w:szCs w:val="20"/>
-          <w:lang w:val="nl-NL"/>
-        </w:rPr>
-        <w:t>tevredenheidspeiling</w:t>
-      </w:r>
-      <w:proofErr w:type="spellEnd"/>
-      <w:r>
-        <w:rPr>
-          <w:szCs w:val="20"/>
-          <w:lang w:val="nl-NL"/>
-        </w:rPr>
-        <w:t xml:space="preserve"> (deze zijn gemeten op een </w:t>
-      </w:r>
-      <w:proofErr w:type="spellStart"/>
-      <w:r>
-        <w:rPr>
-          <w:szCs w:val="20"/>
-          <w:lang w:val="nl-NL"/>
-        </w:rPr>
-        <w:t>vierpuntsschaal</w:t>
-      </w:r>
-      <w:proofErr w:type="spellEnd"/>
-      <w:r>
-        <w:rPr>
-          <w:szCs w:val="20"/>
-          <w:lang w:val="nl-NL"/>
-        </w:rPr>
-        <w:t>) een verschil is in de gemiddelde score van de school en de benchmark van 0,15 of meer dit een betekenisvol verschil is (met andere woorden, de kans op toeval is erg klein).</w:t>
+        <w:t>tevredenheidspeiling (deze zijn gemeten op een vierpuntsschaal) een verschil is in de gemiddelde score van de school en de benchmark van 0,15 of meer dit een betekenisvol verschil is (met andere woorden, de kans op toeval is erg klein).</w:t>
       </w:r>
     </w:p>
     <w:p>
@@ -8096,23 +7529,7 @@
           <w:szCs w:val="20"/>
           <w:lang w:val="nl-NL"/>
         </w:rPr>
-        <w:t xml:space="preserve">De tevredenheidsvragen in de vragenlijsten worden gemeten op een </w:t>
-      </w:r>
-      <w:proofErr w:type="spellStart"/>
-      <w:r>
-        <w:rPr>
-          <w:szCs w:val="20"/>
-          <w:lang w:val="nl-NL"/>
-        </w:rPr>
-        <w:t>vierpuntsschaaI</w:t>
-      </w:r>
-      <w:proofErr w:type="spellEnd"/>
-      <w:r>
-        <w:rPr>
-          <w:szCs w:val="20"/>
-          <w:lang w:val="nl-NL"/>
-        </w:rPr>
-        <w:t xml:space="preserve">. Deze is als volgt opgebouwd: </w:t>
+        <w:t xml:space="preserve">De tevredenheidsvragen in de vragenlijsten worden gemeten op een vierpuntsschaaI. Deze is als volgt opgebouwd: </w:t>
       </w:r>
     </w:p>
     <w:p>
@@ -8418,7 +7835,6 @@
           <w:lang w:val="nl-NL"/>
         </w:rPr>
       </w:pPr>
-      <w:proofErr w:type="spellStart"/>
       <w:r>
         <w:rPr>
           <w:rFonts w:cs="Century Gothic"/>
@@ -8427,7 +7843,6 @@
         </w:rPr>
         <w:t>TTTxml:peiling.idTTT</w:t>
       </w:r>
-      <w:proofErr w:type="spellEnd"/>
     </w:p>
     <w:p>
       <w:pPr>
@@ -8677,7 +8092,7 @@
         <w:szCs w:val="20"/>
         <w:lang w:val="nl-NL"/>
       </w:rPr>
-      <w:t>4</w:t>
+      <w:t>6</w:t>
     </w:r>
     <w:r>
       <w:rPr>
@@ -8882,7 +8297,7 @@
         <w:szCs w:val="19"/>
         <w:lang w:val="nl-NL"/>
       </w:rPr>
-      <w:t>5</w:t>
+      <w:t>7</w:t>
     </w:r>
     <w:r>
       <w:rPr>
@@ -8934,20 +8349,7 @@
         <w:szCs w:val="19"/>
         <w:lang w:val="nl-NL"/>
       </w:rPr>
-      <w:t xml:space="preserve">        </w:t>
-    </w:r>
-    <w:r>
-      <w:rPr>
-        <w:rStyle w:val="PageNumber"/>
-        <w:rFonts w:cs="Century Gothic"/>
-        <w:b/>
-        <w:bCs/>
-        <w:color w:val="00A4E4"/>
-        <w:position w:val="16"/>
-        <w:szCs w:val="19"/>
-        <w:lang w:val="nl-NL"/>
-      </w:rPr>
-      <w:t>Scholen met Succes</w:t>
+      <w:t xml:space="preserve">        Scholen met Succes</w:t>
     </w:r>
     <w:r>
       <w:rPr>
@@ -9034,7 +8436,6 @@
         <w:lang w:val="en-GB"/>
       </w:rPr>
     </w:pPr>
-    <w:proofErr w:type="spellStart"/>
     <w:r>
       <w:rPr>
         <w:rFonts w:cs="Century Gothic"/>
@@ -9045,49 +8446,8 @@
         <w:szCs w:val="22"/>
         <w:lang w:val="en-GB"/>
       </w:rPr>
-      <w:t>TTTxml</w:t>
+      <w:t>TTTxml:schoolnaamTTT, TTTxml:school.cityTTT</w:t>
     </w:r>
-    <w:proofErr w:type="gramStart"/>
-    <w:r>
-      <w:rPr>
-        <w:rFonts w:cs="Century Gothic"/>
-        <w:b/>
-        <w:bCs/>
-        <w:color w:val="F78E1E"/>
-        <w:sz w:val="22"/>
-        <w:szCs w:val="22"/>
-        <w:lang w:val="en-GB"/>
-      </w:rPr>
-      <w:t>:schoolnaamTTT</w:t>
-    </w:r>
-    <w:proofErr w:type="spellEnd"/>
-    <w:proofErr w:type="gramEnd"/>
-    <w:r>
-      <w:rPr>
-        <w:rFonts w:cs="Century Gothic"/>
-        <w:b/>
-        <w:bCs/>
-        <w:color w:val="F78E1E"/>
-        <w:sz w:val="22"/>
-        <w:szCs w:val="22"/>
-        <w:lang w:val="en-GB"/>
-      </w:rPr>
-      <w:t xml:space="preserve">, </w:t>
-    </w:r>
-    <w:proofErr w:type="spellStart"/>
-    <w:r>
-      <w:rPr>
-        <w:rFonts w:cs="Century Gothic"/>
-        <w:b/>
-        <w:bCs/>
-        <w:color w:val="F78E1E"/>
-        <w:sz w:val="22"/>
-        <w:szCs w:val="22"/>
-        <w:lang w:val="en-GB"/>
-      </w:rPr>
-      <w:t>TTTxml:school.cityTTT</w:t>
-    </w:r>
-    <w:proofErr w:type="spellEnd"/>
   </w:p>
 </w:hdr>
 </file>
@@ -9108,7 +8468,6 @@
         <w:lang w:val="en-GB"/>
       </w:rPr>
     </w:pPr>
-    <w:proofErr w:type="spellStart"/>
     <w:r>
       <w:rPr>
         <w:rFonts w:cs="Century Gothic"/>
@@ -9119,9 +8478,8 @@
         <w:szCs w:val="22"/>
         <w:lang w:val="en-GB"/>
       </w:rPr>
-      <w:t>Resultaten</w:t>
+      <w:t xml:space="preserve">Resultaten </w:t>
     </w:r>
-    <w:proofErr w:type="spellEnd"/>
     <w:r>
       <w:rPr>
         <w:rFonts w:cs="Century Gothic"/>
@@ -9132,9 +8490,8 @@
         <w:szCs w:val="22"/>
         <w:lang w:val="en-GB"/>
       </w:rPr>
-      <w:t xml:space="preserve"> </w:t>
+      <w:t>LTP</w:t>
     </w:r>
-    <w:proofErr w:type="spellStart"/>
     <w:r>
       <w:rPr>
         <w:rFonts w:cs="Century Gothic"/>
@@ -9145,35 +8502,8 @@
         <w:szCs w:val="22"/>
         <w:lang w:val="en-GB"/>
       </w:rPr>
-      <w:t>LTP</w:t>
+      <w:t>TTTxml:peiling.jaarTTT</w:t>
     </w:r>
-    <w:r>
-      <w:rPr>
-        <w:rFonts w:cs="Century Gothic"/>
-        <w:b/>
-        <w:bCs/>
-        <w:color w:val="00A4E4"/>
-        <w:sz w:val="22"/>
-        <w:szCs w:val="22"/>
-        <w:lang w:val="en-GB"/>
-      </w:rPr>
-      <w:t>TTTxml</w:t>
-    </w:r>
-    <w:proofErr w:type="gramStart"/>
-    <w:r>
-      <w:rPr>
-        <w:rFonts w:cs="Century Gothic"/>
-        <w:b/>
-        <w:bCs/>
-        <w:color w:val="00A4E4"/>
-        <w:sz w:val="22"/>
-        <w:szCs w:val="22"/>
-        <w:lang w:val="en-GB"/>
-      </w:rPr>
-      <w:t>:peiling.jaarTTT</w:t>
-    </w:r>
-    <w:proofErr w:type="spellEnd"/>
-    <w:proofErr w:type="gramEnd"/>
   </w:p>
 </w:hdr>
 </file>
@@ -9226,7 +8556,6 @@
         <w:lang w:val="en-GB"/>
       </w:rPr>
     </w:pPr>
-    <w:proofErr w:type="spellStart"/>
     <w:r>
       <w:rPr>
         <w:rFonts w:cs="Century Gothic"/>
@@ -9237,9 +8566,8 @@
         <w:szCs w:val="22"/>
         <w:lang w:val="en-GB"/>
       </w:rPr>
-      <w:t>Resultaten</w:t>
+      <w:t xml:space="preserve">Resultaten </w:t>
     </w:r>
-    <w:proofErr w:type="spellEnd"/>
     <w:r>
       <w:rPr>
         <w:rFonts w:cs="Century Gothic"/>
@@ -9250,36 +8578,8 @@
         <w:szCs w:val="22"/>
         <w:lang w:val="en-GB"/>
       </w:rPr>
-      <w:t xml:space="preserve"> </w:t>
+      <w:t>OTPTTTxml:peiling.jaarTTT</w:t>
     </w:r>
-    <w:proofErr w:type="spellStart"/>
-    <w:r>
-      <w:rPr>
-        <w:rFonts w:cs="Century Gothic"/>
-        <w:b/>
-        <w:bCs/>
-        <w:color w:val="00A4E4"/>
-        <w:sz w:val="22"/>
-        <w:szCs w:val="22"/>
-        <w:lang w:val="en-GB"/>
-      </w:rPr>
-      <w:t>OTPTTTxml</w:t>
-    </w:r>
-    <w:proofErr w:type="gramStart"/>
-    <w:r>
-      <w:rPr>
-        <w:rFonts w:cs="Century Gothic"/>
-        <w:b/>
-        <w:bCs/>
-        <w:color w:val="00A4E4"/>
-        <w:sz w:val="22"/>
-        <w:szCs w:val="22"/>
-        <w:lang w:val="en-GB"/>
-      </w:rPr>
-      <w:t>:peiling.jaarTTT</w:t>
-    </w:r>
-    <w:proofErr w:type="spellEnd"/>
-    <w:proofErr w:type="gramEnd"/>
   </w:p>
 </w:hdr>
 </file>

</xml_diff>

<commit_message>
added templates and made /webapp relative
</commit_message>
<xml_diff>
--- a/templates/muis-ltp.docx
+++ b/templates/muis-ltp.docx
@@ -3307,6 +3307,50 @@
           <w:rFonts w:ascii="Century Gothic" w:hAnsi="Century Gothic" w:cs="Century Gothic"/>
           <w:lang w:val="nl-NL"/>
         </w:rPr>
+        <w:t>TTTxml:count_alle_scholen_formsTTT</w:t>
+      </w:r>
+      <w:r>
+        <w:rPr>
+          <w:rFonts w:ascii="Century Gothic" w:hAnsi="Century Gothic" w:cs="Century Gothic"/>
+          <w:lang w:val="nl-NL"/>
+        </w:rPr>
+        <w:t xml:space="preserve"> leerlingen van </w:t>
+      </w:r>
+      <w:r>
+        <w:rPr>
+          <w:rFonts w:ascii="Century Gothic" w:hAnsi="Century Gothic" w:cs="Century Gothic"/>
+          <w:lang w:val="nl-NL"/>
+        </w:rPr>
+        <w:t>TTTxml:count_alle_scholen_surveysTTT</w:t>
+      </w:r>
+      <w:r>
+        <w:rPr>
+          <w:rFonts w:ascii="Century Gothic" w:hAnsi="Century Gothic" w:cs="Century Gothic"/>
+          <w:lang w:val="nl-NL"/>
+        </w:rPr>
+        <w:t xml:space="preserve"> scholen. </w:t>
+      </w:r>
+    </w:p>
+    <w:p>
+      <w:pPr>
+        <w:pStyle w:val="PlainText"/>
+        <w:rPr>
+          <w:rFonts w:ascii="Century Gothic" w:hAnsi="Century Gothic" w:cs="Century Gothic"/>
+          <w:lang w:val="nl-NL"/>
+        </w:rPr>
+      </w:pPr>
+      <w:r>
+        <w:rPr>
+          <w:rFonts w:ascii="Century Gothic" w:hAnsi="Century Gothic" w:cs="Century Gothic"/>
+          <w:lang w:val="nl-NL"/>
+        </w:rPr>
+        <w:t xml:space="preserve">Van onze school hebben </w:t>
+      </w:r>
+      <w:r>
+        <w:rPr>
+          <w:rFonts w:ascii="Century Gothic" w:hAnsi="Century Gothic" w:cs="Century Gothic"/>
+          <w:lang w:val="nl-NL"/>
+        </w:rPr>
         <w:t>TTTxml:count_peiling_formsTTT</w:t>
       </w:r>
       <w:r>
@@ -3314,50 +3358,6 @@
           <w:rFonts w:ascii="Century Gothic" w:hAnsi="Century Gothic" w:cs="Century Gothic"/>
           <w:lang w:val="nl-NL"/>
         </w:rPr>
-        <w:t xml:space="preserve"> leerlingen van </w:t>
-      </w:r>
-      <w:r>
-        <w:rPr>
-          <w:rFonts w:ascii="Century Gothic" w:hAnsi="Century Gothic" w:cs="Century Gothic"/>
-          <w:lang w:val="nl-NL"/>
-        </w:rPr>
-        <w:t>TTTxml:count_alle_scholen_surveysTTT</w:t>
-      </w:r>
-      <w:r>
-        <w:rPr>
-          <w:rFonts w:ascii="Century Gothic" w:hAnsi="Century Gothic" w:cs="Century Gothic"/>
-          <w:lang w:val="nl-NL"/>
-        </w:rPr>
-        <w:t xml:space="preserve"> scholen. </w:t>
-      </w:r>
-    </w:p>
-    <w:p>
-      <w:pPr>
-        <w:pStyle w:val="PlainText"/>
-        <w:rPr>
-          <w:rFonts w:ascii="Century Gothic" w:hAnsi="Century Gothic" w:cs="Century Gothic"/>
-          <w:lang w:val="nl-NL"/>
-        </w:rPr>
-      </w:pPr>
-      <w:r>
-        <w:rPr>
-          <w:rFonts w:ascii="Century Gothic" w:hAnsi="Century Gothic" w:cs="Century Gothic"/>
-          <w:lang w:val="nl-NL"/>
-        </w:rPr>
-        <w:t xml:space="preserve">Van onze school hebben </w:t>
-      </w:r>
-      <w:r>
-        <w:rPr>
-          <w:rFonts w:ascii="Century Gothic" w:hAnsi="Century Gothic" w:cs="Century Gothic"/>
-          <w:lang w:val="nl-NL"/>
-        </w:rPr>
-        <w:t>TTTxml:count_peiling_formsTTT</w:t>
-      </w:r>
-      <w:r>
-        <w:rPr>
-          <w:rFonts w:ascii="Century Gothic" w:hAnsi="Century Gothic" w:cs="Century Gothic"/>
-          <w:lang w:val="nl-NL"/>
-        </w:rPr>
         <w:t xml:space="preserve"> leerlingen de vragen</w:t>
       </w:r>
       <w:r>
@@ -3372,93 +3372,7 @@
           <w:rFonts w:ascii="Century Gothic" w:hAnsi="Century Gothic" w:cs="Century Gothic"/>
           <w:lang w:val="nl-NL"/>
         </w:rPr>
-        <w:t>count.peiling.forms.upperclassTTT</w:t>
-      </w:r>
-      <w:r>
-        <w:rPr>
-          <w:rFonts w:ascii="Century Gothic" w:hAnsi="Century Gothic" w:cs="Century Gothic"/>
-          <w:lang w:val="nl-NL"/>
-        </w:rPr>
-        <w:t xml:space="preserve"> uit groep 7 en 8.</w:t>
-      </w:r>
-    </w:p>
-    <w:p>
-      <w:pPr>
-        <w:pStyle w:val="PlainText"/>
-        <w:rPr>
-          <w:rFonts w:ascii="Century Gothic" w:hAnsi="Century Gothic" w:cs="Century Gothic"/>
-          <w:lang w:val="nl-NL"/>
-        </w:rPr>
-      </w:pPr>
-      <w:r>
-        <w:rPr>
-          <w:rFonts w:ascii="Century Gothic" w:hAnsi="Century Gothic" w:cs="Century Gothic"/>
-          <w:lang w:val="nl-NL"/>
-        </w:rPr>
-        <w:t>De r</w:t>
-      </w:r>
-      <w:r>
-        <w:rPr>
-          <w:rFonts w:ascii="Century Gothic" w:hAnsi="Century Gothic" w:cs="Century Gothic"/>
-          <w:lang w:val="nl-NL"/>
-        </w:rPr>
-        <w:t>esponsgroep bestond uit TTTxml:</w:t>
-      </w:r>
-      <w:r>
-        <w:rPr>
-          <w:rFonts w:ascii="Century Gothic" w:hAnsi="Century Gothic" w:cs="Century Gothic"/>
-          <w:lang w:val="nl-NL"/>
-        </w:rPr>
-        <w:t>count.peiling.forms.boys</w:t>
-      </w:r>
-      <w:r>
-        <w:rPr>
-          <w:rFonts w:ascii="Century Gothic" w:hAnsi="Century Gothic" w:cs="Century Gothic"/>
-          <w:lang w:val="nl-NL"/>
-        </w:rPr>
-        <w:t>TTT</w:t>
-      </w:r>
-      <w:r>
-        <w:rPr>
-          <w:rFonts w:ascii="Century Gothic" w:hAnsi="Century Gothic" w:cs="Century Gothic"/>
-          <w:lang w:val="nl-NL"/>
-        </w:rPr>
-        <w:t>% jongens en TTTxml:l</w:t>
-      </w:r>
-      <w:r>
-        <w:rPr>
-          <w:rFonts w:ascii="Century Gothic" w:hAnsi="Century Gothic" w:cs="Century Gothic"/>
-          <w:lang w:val="nl-NL"/>
-        </w:rPr>
-        <w:t>t</w:t>
-      </w:r>
-      <w:r>
-        <w:rPr>
-          <w:rFonts w:ascii="Century Gothic" w:hAnsi="Century Gothic" w:cs="Century Gothic"/>
-          <w:lang w:val="nl-NL"/>
-        </w:rPr>
-        <w:t>p.count.peiling.forms.girls</w:t>
-      </w:r>
-      <w:r>
-        <w:rPr>
-          <w:rFonts w:ascii="Century Gothic" w:hAnsi="Century Gothic" w:cs="Century Gothic"/>
-          <w:lang w:val="nl-NL"/>
-        </w:rPr>
-        <w:t>TTT</w:t>
-      </w:r>
-      <w:r>
-        <w:rPr>
-          <w:rFonts w:ascii="Century Gothic" w:hAnsi="Century Gothic" w:cs="Century Gothic"/>
-          <w:lang w:val="nl-NL"/>
-        </w:rPr>
-        <w:t xml:space="preserve">% </w:t>
-      </w:r>
-      <w:r>
-        <w:rPr>
-          <w:rFonts w:ascii="Century Gothic" w:hAnsi="Century Gothic" w:cs="Century Gothic"/>
-          <w:lang w:val="nl-NL"/>
-        </w:rPr>
-        <w:t>meisjes. TTTxml:</w:t>
+        <w:t>ltpb.</w:t>
       </w:r>
       <w:bookmarkStart w:id="13" w:name="_GoBack"/>
       <w:bookmarkEnd w:id="13"/>
@@ -3467,7 +3381,114 @@
           <w:rFonts w:ascii="Century Gothic" w:hAnsi="Century Gothic" w:cs="Century Gothic"/>
           <w:lang w:val="nl-NL"/>
         </w:rPr>
-        <w:t>count.peiling.forms.unknowgender</w:t>
+        <w:t>count.peiling.forms.upperclassTTT</w:t>
+      </w:r>
+      <w:r>
+        <w:rPr>
+          <w:rFonts w:ascii="Century Gothic" w:hAnsi="Century Gothic" w:cs="Century Gothic"/>
+          <w:lang w:val="nl-NL"/>
+        </w:rPr>
+        <w:t xml:space="preserve"> uit groep 7 en 8.</w:t>
+      </w:r>
+    </w:p>
+    <w:p>
+      <w:pPr>
+        <w:pStyle w:val="PlainText"/>
+        <w:rPr>
+          <w:rFonts w:ascii="Century Gothic" w:hAnsi="Century Gothic" w:cs="Century Gothic"/>
+          <w:lang w:val="nl-NL"/>
+        </w:rPr>
+      </w:pPr>
+      <w:r>
+        <w:rPr>
+          <w:rFonts w:ascii="Century Gothic" w:hAnsi="Century Gothic" w:cs="Century Gothic"/>
+          <w:lang w:val="nl-NL"/>
+        </w:rPr>
+        <w:t>De r</w:t>
+      </w:r>
+      <w:r>
+        <w:rPr>
+          <w:rFonts w:ascii="Century Gothic" w:hAnsi="Century Gothic" w:cs="Century Gothic"/>
+          <w:lang w:val="nl-NL"/>
+        </w:rPr>
+        <w:t>esponsgroep bestond uit TTTxml:</w:t>
+      </w:r>
+      <w:r>
+        <w:rPr>
+          <w:rFonts w:ascii="Century Gothic" w:hAnsi="Century Gothic" w:cs="Century Gothic"/>
+          <w:lang w:val="nl-NL"/>
+        </w:rPr>
+        <w:t>count.peiling.forms.boys</w:t>
+      </w:r>
+      <w:r>
+        <w:rPr>
+          <w:rFonts w:ascii="Century Gothic" w:hAnsi="Century Gothic" w:cs="Century Gothic"/>
+          <w:lang w:val="nl-NL"/>
+        </w:rPr>
+        <w:t>TTT</w:t>
+      </w:r>
+      <w:r>
+        <w:rPr>
+          <w:rFonts w:ascii="Century Gothic" w:hAnsi="Century Gothic" w:cs="Century Gothic"/>
+          <w:lang w:val="nl-NL"/>
+        </w:rPr>
+        <w:t>% jongens en TTTxml:l</w:t>
+      </w:r>
+      <w:r>
+        <w:rPr>
+          <w:rFonts w:ascii="Century Gothic" w:hAnsi="Century Gothic" w:cs="Century Gothic"/>
+          <w:lang w:val="nl-NL"/>
+        </w:rPr>
+        <w:t>t</w:t>
+      </w:r>
+      <w:r>
+        <w:rPr>
+          <w:rFonts w:ascii="Century Gothic" w:hAnsi="Century Gothic" w:cs="Century Gothic"/>
+          <w:lang w:val="nl-NL"/>
+        </w:rPr>
+        <w:t>p.count.peiling.forms.girls</w:t>
+      </w:r>
+      <w:r>
+        <w:rPr>
+          <w:rFonts w:ascii="Century Gothic" w:hAnsi="Century Gothic" w:cs="Century Gothic"/>
+          <w:lang w:val="nl-NL"/>
+        </w:rPr>
+        <w:t>TTT</w:t>
+      </w:r>
+      <w:r>
+        <w:rPr>
+          <w:rFonts w:ascii="Century Gothic" w:hAnsi="Century Gothic" w:cs="Century Gothic"/>
+          <w:lang w:val="nl-NL"/>
+        </w:rPr>
+        <w:t xml:space="preserve">% </w:t>
+      </w:r>
+      <w:r>
+        <w:rPr>
+          <w:rFonts w:ascii="Century Gothic" w:hAnsi="Century Gothic" w:cs="Century Gothic"/>
+          <w:lang w:val="nl-NL"/>
+        </w:rPr>
+        <w:t>meisjes. TTTxml:</w:t>
+      </w:r>
+      <w:r>
+        <w:rPr>
+          <w:rFonts w:ascii="Century Gothic" w:hAnsi="Century Gothic" w:cs="Century Gothic"/>
+          <w:lang w:val="nl-NL"/>
+        </w:rPr>
+        <w:t>count.peiling.forms.unknow</w:t>
+      </w:r>
+      <w:r>
+        <w:rPr>
+          <w:rFonts w:ascii="Century Gothic" w:hAnsi="Century Gothic" w:cs="Century Gothic"/>
+          <w:lang w:val="nl-NL"/>
+        </w:rPr>
+        <w:t>n</w:t>
+      </w:r>
+      <w:r>
+        <w:rPr>
+          <w:rFonts w:ascii="Century Gothic" w:hAnsi="Century Gothic" w:cs="Century Gothic"/>
+          <w:lang w:val="nl-NL"/>
+        </w:rPr>
+        <w:t>gender</w:t>
       </w:r>
       <w:r>
         <w:rPr>
@@ -8031,7 +8052,7 @@
             </wp:anchor>
           </w:drawing>
         </mc:Choice>
-        <mc:Fallback xmlns="">
+        <mc:Fallback>
           <w:pict>
             <v:line id="Line 1" o:spid="_x0000_s1026" style="position:absolute;z-index:251658240;visibility:visible;mso-wrap-style:square;mso-width-percent:0;mso-height-percent:0;mso-wrap-distance-left:9pt;mso-wrap-distance-top:-1emu;mso-wrap-distance-right:9pt;mso-wrap-distance-bottom:-1emu;mso-position-horizontal:absolute;mso-position-horizontal-relative:text;mso-position-vertical:absolute;mso-position-vertical-relative:text;mso-width-percent:0;mso-height-percent:0;mso-width-relative:page;mso-height-relative:page" from="1.7pt,-7.85pt" to="479.45pt,-7.85pt" o:gfxdata="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" strokecolor="#00a4e4" strokeweight="1.5pt">
               <w10:wrap type="tight"/>
@@ -8232,7 +8253,7 @@
             </wp:anchor>
           </w:drawing>
         </mc:Choice>
-        <mc:Fallback xmlns="">
+        <mc:Fallback>
           <w:pict>
             <v:line id="Line 2" o:spid="_x0000_s1026" style="position:absolute;z-index:251657216;visibility:visible;mso-wrap-style:square;mso-width-percent:0;mso-height-percent:0;mso-wrap-distance-left:9pt;mso-wrap-distance-top:-1emu;mso-wrap-distance-right:9pt;mso-wrap-distance-bottom:-1emu;mso-position-horizontal:absolute;mso-position-horizontal-relative:text;mso-position-vertical:absolute;mso-position-vertical-relative:text;mso-width-percent:0;mso-height-percent:0;mso-width-relative:page;mso-height-relative:page" from=".35pt,-10.1pt" to="478.1pt,-10.1pt" o:gfxdata="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" strokecolor="#00a4e4" strokeweight="1.5pt">
               <w10:wrap type="tight"/>

</xml_diff>

<commit_message>
History niet meer in XML als geen historie
</commit_message>
<xml_diff>
--- a/templates/muis-ltp.docx
+++ b/templates/muis-ltp.docx
@@ -2563,7 +2563,21 @@
           <w:rFonts w:ascii="Century Gothic" w:hAnsi="Century Gothic" w:cs="Century Gothic"/>
           <w:lang w:val="nl-NL"/>
         </w:rPr>
-        <w:t xml:space="preserve">In dit rapport worden de resultaten beschreven van de Leerlingtevredenheidspeiling [txt global.survey.year] (LTPTTTxml:peiling.jaarTTT). De tevredenheidspeiling wordt gehouden bij een groot aantal scholen in Nederland in verschillende steden. Uit deze scholen is een referentiegroep samengesteld waarmee de resultaten van uw school worden vergeleken. </w:t>
+        <w:t xml:space="preserve">In dit rapport worden de resultaten beschreven van de Leerlingtevredenheidspeiling </w:t>
+      </w:r>
+      <w:r>
+        <w:rPr>
+          <w:rFonts w:ascii="Century Gothic" w:hAnsi="Century Gothic" w:cs="Century Gothic"/>
+          <w:lang w:val="nl-NL"/>
+        </w:rPr>
+        <w:t>TTTxml:peiling.jaarTTT</w:t>
+      </w:r>
+      <w:r>
+        <w:rPr>
+          <w:rFonts w:ascii="Century Gothic" w:hAnsi="Century Gothic" w:cs="Century Gothic"/>
+          <w:lang w:val="nl-NL"/>
+        </w:rPr>
+        <w:t xml:space="preserve"> (LTPTTTxml:peiling.jaarTTT). De tevredenheidspeiling wordt gehouden bij een groot aantal scholen in Nederland in verschillende steden. Uit deze scholen is een referentiegroep samengesteld waarmee de resultaten van uw school worden vergeleken. </w:t>
       </w:r>
     </w:p>
     <w:p>
@@ -2841,22 +2855,6 @@
     <w:p>
       <w:pPr>
         <w:pStyle w:val="PlainText"/>
-        <w:rPr>
-          <w:rFonts w:ascii="Century Gothic" w:hAnsi="Century Gothic" w:cs="Century Gothic"/>
-          <w:lang w:val="nl-NL"/>
-        </w:rPr>
-      </w:pPr>
-      <w:r>
-        <w:rPr>
-          <w:rFonts w:ascii="Century Gothic" w:hAnsi="Century Gothic" w:cs="Century Gothic"/>
-          <w:lang w:val="nl-NL"/>
-        </w:rPr>
-        <w:t xml:space="preserve">De peiling bestaat uit een standaardvragenlijst die door de computer verwerkt wordt tot een schoolrapport met een geschreven samenvatting/conclusie en een tabellenoverzicht van de resultaten. Hierbij wordt de school vergeleken met het landelijk gemiddelde. </w:t>
-      </w:r>
-    </w:p>
-    <w:p>
-      <w:pPr>
-        <w:pStyle w:val="PlainText"/>
         <w:tabs>
           <w:tab w:val="left" w:pos="5868"/>
         </w:tabs>
@@ -2870,7 +2868,7 @@
           <w:rFonts w:ascii="Century Gothic" w:hAnsi="Century Gothic" w:cs="Century Gothic"/>
           <w:lang w:val="nl-NL"/>
         </w:rPr>
-        <w:t>Voor een uitgebreide beschrijving van de achtergronden van het onderzoek wordt verwezen naar de publicatie ‘Van Tevredenheid naar Succes’, die als bijlage is bijgevoegd.</w:t>
+        <w:t>De peiling bestaat uit een vragenlijst die door de school zelf is samengesteld via de vragenplanner van Scholen met Succes en door de computer verwerkt wordt tot een schoolrapport met een geschreven samenvatting/conclusie en een tabellenoverzicht van de resultaten. Hierbij wordt de school vergeleken met het landelijk gemiddelde.</w:t>
       </w:r>
     </w:p>
     <w:p>
@@ -3302,35 +3300,7 @@
           <w:rFonts w:ascii="Century Gothic" w:hAnsi="Century Gothic" w:cs="Century Gothic"/>
           <w:lang w:val="nl-NL"/>
         </w:rPr>
-        <w:t xml:space="preserve">Eerder dit jaar heeft TTTxml:schoolnaamTTT deelgenomen aan de leerlingtevredenheidspeiling. De huidige referentiegroep bevat gegevens van </w:t>
-      </w:r>
-      <w:r>
-        <w:rPr>
-          <w:rFonts w:ascii="Century Gothic" w:hAnsi="Century Gothic" w:cs="Century Gothic"/>
-          <w:lang w:val="nl-NL"/>
-        </w:rPr>
-        <w:t>TTTxml:count_alle_scholen_formsTTT</w:t>
-      </w:r>
-      <w:r>
-        <w:rPr>
-          <w:rFonts w:ascii="Century Gothic" w:hAnsi="Century Gothic" w:cs="Century Gothic"/>
-          <w:lang w:val="nl-NL"/>
-        </w:rPr>
-        <w:t xml:space="preserve"> leerlingen van </w:t>
-      </w:r>
-      <w:r>
-        <w:rPr>
-          <w:rFonts w:ascii="Century Gothic" w:hAnsi="Century Gothic" w:cs="Century Gothic"/>
-          <w:lang w:val="nl-NL"/>
-        </w:rPr>
-        <w:t>TTTxml:count_alle_scholen_surveysTTT</w:t>
-      </w:r>
-      <w:r>
-        <w:rPr>
-          <w:rFonts w:ascii="Century Gothic" w:hAnsi="Century Gothic" w:cs="Century Gothic"/>
-          <w:lang w:val="nl-NL"/>
-        </w:rPr>
-        <w:t xml:space="preserve"> scholen. </w:t>
+        <w:t xml:space="preserve">Eerder dit jaar heeft TTTxml:schoolnaamTTT deelgenomen aan de leerlingtevredenheidspeiling. </w:t>
       </w:r>
     </w:p>
     <w:p>
@@ -3374,7 +3344,14 @@
           <w:rFonts w:ascii="Century Gothic" w:hAnsi="Century Gothic" w:cs="Century Gothic"/>
           <w:lang w:val="nl-NL"/>
         </w:rPr>
-        <w:t>ltpb.</w:t>
+        <w:t>ltp</w:t>
+      </w:r>
+      <w:r>
+        <w:rPr>
+          <w:rFonts w:ascii="Century Gothic" w:hAnsi="Century Gothic" w:cs="Century Gothic"/>
+          <w:lang w:val="nl-NL"/>
+        </w:rPr>
+        <w:t>.</w:t>
       </w:r>
       <w:r>
         <w:rPr>
@@ -3411,14 +3388,35 @@
           <w:rFonts w:ascii="Century Gothic" w:hAnsi="Century Gothic" w:cs="Century Gothic"/>
           <w:lang w:val="nl-NL"/>
         </w:rPr>
-        <w:t>esponsgroep bestond uit TTTxml:</w:t>
-      </w:r>
-      <w:r>
-        <w:rPr>
-          <w:rFonts w:ascii="Century Gothic" w:hAnsi="Century Gothic" w:cs="Century Gothic"/>
-          <w:lang w:val="nl-NL"/>
-        </w:rPr>
-        <w:t>count.peiling.forms.boys</w:t>
+        <w:t xml:space="preserve">esponsgroep bestond uit </w:t>
+      </w:r>
+      <w:r>
+        <w:rPr>
+          <w:rFonts w:ascii="Century Gothic" w:hAnsi="Century Gothic" w:cs="Century Gothic"/>
+          <w:lang w:val="nl-NL"/>
+        </w:rPr>
+        <w:t>TTTxml:ltp.count.peiling.forms.boysTTT</w:t>
+      </w:r>
+      <w:r>
+        <w:rPr>
+          <w:rFonts w:ascii="Century Gothic" w:hAnsi="Century Gothic" w:cs="Century Gothic"/>
+          <w:lang w:val="nl-NL"/>
+        </w:rPr>
+        <w:t>% jongens en TTTxml:l</w:t>
+      </w:r>
+      <w:r>
+        <w:rPr>
+          <w:rFonts w:ascii="Century Gothic" w:hAnsi="Century Gothic" w:cs="Century Gothic"/>
+          <w:lang w:val="nl-NL"/>
+        </w:rPr>
+        <w:t>t</w:t>
+      </w:r>
+      <w:r>
+        <w:rPr>
+          <w:rFonts w:ascii="Century Gothic" w:hAnsi="Century Gothic" w:cs="Century Gothic"/>
+          <w:lang w:val="nl-NL"/>
+        </w:rPr>
+        <w:t>p.count.peiling.forms.girls</w:t>
       </w:r>
       <w:r>
         <w:rPr>
@@ -3432,34 +3430,6 @@
           <w:rFonts w:ascii="Century Gothic" w:hAnsi="Century Gothic" w:cs="Century Gothic"/>
           <w:lang w:val="nl-NL"/>
         </w:rPr>
-        <w:t>% jongens en TTTxml:l</w:t>
-      </w:r>
-      <w:r>
-        <w:rPr>
-          <w:rFonts w:ascii="Century Gothic" w:hAnsi="Century Gothic" w:cs="Century Gothic"/>
-          <w:lang w:val="nl-NL"/>
-        </w:rPr>
-        <w:t>t</w:t>
-      </w:r>
-      <w:r>
-        <w:rPr>
-          <w:rFonts w:ascii="Century Gothic" w:hAnsi="Century Gothic" w:cs="Century Gothic"/>
-          <w:lang w:val="nl-NL"/>
-        </w:rPr>
-        <w:t>p.count.peiling.forms.girls</w:t>
-      </w:r>
-      <w:r>
-        <w:rPr>
-          <w:rFonts w:ascii="Century Gothic" w:hAnsi="Century Gothic" w:cs="Century Gothic"/>
-          <w:lang w:val="nl-NL"/>
-        </w:rPr>
-        <w:t>TTT</w:t>
-      </w:r>
-      <w:r>
-        <w:rPr>
-          <w:rFonts w:ascii="Century Gothic" w:hAnsi="Century Gothic" w:cs="Century Gothic"/>
-          <w:lang w:val="nl-NL"/>
-        </w:rPr>
         <w:t xml:space="preserve">% </w:t>
       </w:r>
       <w:r>
@@ -3467,35 +3437,14 @@
           <w:rFonts w:ascii="Century Gothic" w:hAnsi="Century Gothic" w:cs="Century Gothic"/>
           <w:lang w:val="nl-NL"/>
         </w:rPr>
-        <w:t>meisjes. TTTxml:</w:t>
-      </w:r>
-      <w:r>
-        <w:rPr>
-          <w:rFonts w:ascii="Century Gothic" w:hAnsi="Century Gothic" w:cs="Century Gothic"/>
-          <w:lang w:val="nl-NL"/>
-        </w:rPr>
-        <w:t>count.peiling.forms.unknow</w:t>
-      </w:r>
-      <w:r>
-        <w:rPr>
-          <w:rFonts w:ascii="Century Gothic" w:hAnsi="Century Gothic" w:cs="Century Gothic"/>
-          <w:lang w:val="nl-NL"/>
-        </w:rPr>
-        <w:t>n</w:t>
-      </w:r>
-      <w:r>
-        <w:rPr>
-          <w:rFonts w:ascii="Century Gothic" w:hAnsi="Century Gothic" w:cs="Century Gothic"/>
-          <w:lang w:val="nl-NL"/>
-        </w:rPr>
-        <w:t>gender</w:t>
-      </w:r>
-      <w:r>
-        <w:rPr>
-          <w:rFonts w:ascii="Century Gothic" w:hAnsi="Century Gothic" w:cs="Century Gothic"/>
-          <w:lang w:val="nl-NL"/>
-        </w:rPr>
-        <w:t>TTT</w:t>
+        <w:t xml:space="preserve">meisjes. </w:t>
+      </w:r>
+      <w:r>
+        <w:rPr>
+          <w:rFonts w:ascii="Century Gothic" w:hAnsi="Century Gothic" w:cs="Century Gothic"/>
+          <w:lang w:val="nl-NL"/>
+        </w:rPr>
+        <w:t>TTTxml:ltp.count.peiling.forms.unknowngenderTTT</w:t>
       </w:r>
       <w:r>
         <w:rPr>
@@ -3503,6 +3452,27 @@
           <w:lang w:val="nl-NL"/>
         </w:rPr>
         <w:t>% heeft dit niet aangegeven.</w:t>
+      </w:r>
+    </w:p>
+    <w:p>
+      <w:pPr>
+        <w:rPr>
+          <w:rFonts w:cs="Century Gothic"/>
+          <w:bCs/>
+          <w:sz w:val="22"/>
+          <w:szCs w:val="22"/>
+          <w:lang w:val="nl-NL"/>
+        </w:rPr>
+      </w:pPr>
+      <w:r>
+        <w:rPr>
+          <w:rFonts w:cs="Century Gothic"/>
+          <w:bCs/>
+          <w:sz w:val="22"/>
+          <w:szCs w:val="22"/>
+          <w:lang w:val="nl-NL"/>
+        </w:rPr>
+        <w:t>In de grafiek hieronder wordt het rapportcijfer dat de leerlingen aan onze school geven vergeleken met het rapportcijfer dat de leerlingen van de referentiegroep ‘Alle scholen’ aan hun school geven.</w:t>
       </w:r>
     </w:p>
     <w:p>
@@ -3783,21 +3753,29 @@
           <w:rFonts w:cs="Century Gothic"/>
           <w:sz w:val="19"/>
           <w:szCs w:val="19"/>
-          <w:lang w:val="en-GB"/>
-        </w:rPr>
-      </w:pPr>
-      <w:r>
-        <w:rPr>
-          <w:rFonts w:cs="Century Gothic"/>
-          <w:sz w:val="19"/>
-          <w:szCs w:val="19"/>
-          <w:lang w:val="en-GB"/>
+          <w:lang w:val="nl-NL"/>
+        </w:rPr>
+      </w:pPr>
+      <w:r>
+        <w:rPr>
+          <w:rFonts w:cs="Century Gothic"/>
+          <w:sz w:val="19"/>
+          <w:szCs w:val="19"/>
+          <w:lang w:val="nl-NL"/>
         </w:rPr>
         <w:t>TTTclass:reportmarkTTT</w:t>
       </w:r>
     </w:p>
     <w:p>
-      <w:r>
+      <w:pPr>
+        <w:rPr>
+          <w:lang w:val="nl-NL"/>
+        </w:rPr>
+      </w:pPr>
+      <w:r>
+        <w:rPr>
+          <w:lang w:val="nl-NL"/>
+        </w:rPr>
         <w:t>TTTclass:satisfactionSummaryTTT</w:t>
       </w:r>
     </w:p>
@@ -3807,6 +3785,7 @@
         <w:rPr>
           <w:rFonts w:cs="Century Gothic"/>
           <w:szCs w:val="20"/>
+          <w:lang w:val="nl-NL"/>
         </w:rPr>
       </w:pPr>
     </w:p>
@@ -3819,72 +3798,106 @@
           <w:noProof/>
           <w:sz w:val="20"/>
           <w:szCs w:val="20"/>
-          <w:lang w:val="en-US"/>
         </w:rPr>
       </w:pPr>
       <w:r>
         <w:rPr>
           <w:sz w:val="22"/>
           <w:szCs w:val="22"/>
-          <w:lang w:val="en-US"/>
         </w:rPr>
         <w:br w:type="page"/>
       </w:r>
     </w:p>
     <w:p>
       <w:pPr>
-        <w:pStyle w:val="ListParagraphPHPDOCX"/>
-        <w:rPr>
-          <w:b/>
+        <w:pStyle w:val="Heading1"/>
+      </w:pPr>
+      <w:r>
+        <w:lastRenderedPageBreak/>
+        <w:t>Oordeel van de leerlingen</w:t>
+      </w:r>
+    </w:p>
+    <w:p>
+      <w:pPr>
+        <w:pStyle w:val="PlainText"/>
+        <w:rPr>
+          <w:rFonts w:ascii="Century Gothic" w:hAnsi="Century Gothic" w:cs="Century Gothic"/>
+          <w:lang w:val="nl-NL"/>
+        </w:rPr>
+      </w:pPr>
+      <w:r>
+        <w:rPr>
+          <w:rFonts w:ascii="Century Gothic" w:hAnsi="Century Gothic" w:cs="Century Gothic"/>
+          <w:lang w:val="nl-NL"/>
+        </w:rPr>
+        <w:t>In deze paragraaf wordt de tevredenheid van de leerlingen over het betreffende onderwerp weergegeven.</w:t>
+      </w:r>
+    </w:p>
+    <w:p>
+      <w:pPr>
+        <w:pStyle w:val="PlainText"/>
+        <w:rPr>
+          <w:rFonts w:ascii="Century Gothic" w:hAnsi="Century Gothic" w:cs="Century Gothic"/>
+          <w:sz w:val="19"/>
+          <w:szCs w:val="19"/>
+          <w:lang w:val="nl-NL"/>
+        </w:rPr>
+      </w:pPr>
+    </w:p>
+    <w:p>
+      <w:pPr>
+        <w:pStyle w:val="PlainText"/>
+        <w:rPr>
+          <w:rFonts w:ascii="Century Gothic" w:hAnsi="Century Gothic" w:cs="Century Gothic"/>
+          <w:sz w:val="19"/>
+          <w:szCs w:val="19"/>
+          <w:lang w:val="nl-NL"/>
+        </w:rPr>
+      </w:pPr>
+      <w:r>
+        <w:rPr>
+          <w:rFonts w:ascii="Century Gothic" w:hAnsi="Century Gothic" w:cs="Century Gothic"/>
+          <w:sz w:val="19"/>
+          <w:szCs w:val="19"/>
+          <w:lang w:val="nl-NL"/>
+        </w:rPr>
+        <w:t>TTTclass:summaryTTT</w:t>
+      </w:r>
+    </w:p>
+    <w:p>
+      <w:pPr>
+        <w:pStyle w:val="PlainText"/>
+        <w:rPr>
+          <w:rFonts w:ascii="Century Gothic" w:hAnsi="Century Gothic" w:cs="Century Gothic"/>
+          <w:sz w:val="19"/>
+          <w:szCs w:val="19"/>
+          <w:lang w:val="nl-NL"/>
+        </w:rPr>
+      </w:pPr>
+    </w:p>
+    <w:p>
+      <w:pPr>
+        <w:pStyle w:val="Heading1"/>
+        <w:rPr>
+          <w:b w:val="0"/>
+          <w:bCs w:val="0"/>
+          <w:noProof/>
           <w:color w:val="F78E1E"/>
-        </w:rPr>
-      </w:pPr>
-      <w:r>
-        <w:rPr>
-          <w:b/>
-          <w:color w:val="F78E1E"/>
-        </w:rPr>
+          <w:sz w:val="22"/>
+          <w:szCs w:val="22"/>
+        </w:rPr>
+      </w:pPr>
+      <w:r>
+        <w:rPr>
+          <w:sz w:val="22"/>
+          <w:szCs w:val="22"/>
+        </w:rPr>
+        <w:br w:type="page"/>
+      </w:r>
+      <w:r>
         <w:lastRenderedPageBreak/>
-        <w:t>Tevredenheid</w:t>
-      </w:r>
-    </w:p>
-    <w:p>
-      <w:pPr>
-        <w:pStyle w:val="PlainText"/>
-        <w:rPr>
-          <w:rFonts w:ascii="Century Gothic" w:hAnsi="Century Gothic" w:cs="Century Gothic"/>
-          <w:sz w:val="19"/>
-          <w:szCs w:val="19"/>
-        </w:rPr>
-      </w:pPr>
-    </w:p>
-    <w:p>
-      <w:pPr>
-        <w:pStyle w:val="PlainText"/>
-        <w:rPr>
-          <w:rFonts w:ascii="Century Gothic" w:hAnsi="Century Gothic" w:cs="Century Gothic"/>
-          <w:sz w:val="19"/>
-          <w:szCs w:val="19"/>
-        </w:rPr>
-      </w:pPr>
-      <w:r>
-        <w:rPr>
-          <w:rFonts w:ascii="Century Gothic" w:hAnsi="Century Gothic" w:cs="Century Gothic"/>
-          <w:sz w:val="19"/>
-          <w:szCs w:val="19"/>
-        </w:rPr>
-        <w:t>TTTclass:summaryTTT</w:t>
-      </w:r>
-    </w:p>
-    <w:p>
-      <w:pPr>
-        <w:pStyle w:val="PlainText"/>
-        <w:rPr>
-          <w:rFonts w:ascii="Century Gothic" w:hAnsi="Century Gothic" w:cs="Century Gothic"/>
-          <w:sz w:val="19"/>
-          <w:szCs w:val="19"/>
-        </w:rPr>
-      </w:pPr>
+        <w:t>Tevredenheidcijfers</w:t>
+      </w:r>
     </w:p>
     <w:p>
       <w:pPr>
@@ -3895,37 +3908,12 @@
         <w:adjustRightInd/>
         <w:rPr>
           <w:rFonts w:cs="Century Gothic"/>
-          <w:b/>
-          <w:bCs/>
           <w:noProof/>
-          <w:color w:val="F78E1E"/>
           <w:sz w:val="22"/>
           <w:szCs w:val="22"/>
           <w:lang w:val="nl-NL"/>
         </w:rPr>
       </w:pPr>
-      <w:r>
-        <w:rPr>
-          <w:sz w:val="22"/>
-          <w:szCs w:val="22"/>
-          <w:lang w:val="nl-NL"/>
-        </w:rPr>
-        <w:br w:type="page"/>
-      </w:r>
-      <w:r>
-        <w:rPr>
-          <w:rFonts w:cs="Century Gothic"/>
-          <w:b/>
-          <w:bCs/>
-          <w:noProof/>
-          <w:color w:val="F78E1E"/>
-          <w:sz w:val="22"/>
-          <w:szCs w:val="22"/>
-          <w:lang w:val="nl-NL"/>
-        </w:rPr>
-        <w:lastRenderedPageBreak/>
-        <w:t>Tevredenheidcijfers</w:t>
-      </w:r>
     </w:p>
     <w:p>
       <w:pPr>
@@ -3937,26 +3925,19 @@
         <w:rPr>
           <w:rFonts w:cs="Century Gothic"/>
           <w:noProof/>
-          <w:sz w:val="22"/>
-          <w:szCs w:val="22"/>
-          <w:lang w:val="nl-NL"/>
-        </w:rPr>
-      </w:pPr>
-    </w:p>
-    <w:p>
-      <w:pPr>
-        <w:pStyle w:val="Standard"/>
-        <w:widowControl/>
-        <w:autoSpaceDE/>
-        <w:autoSpaceDN/>
-        <w:adjustRightInd/>
+          <w:szCs w:val="20"/>
+          <w:lang w:val="nl-NL"/>
+        </w:rPr>
+      </w:pPr>
+      <w:r>
         <w:rPr>
           <w:rFonts w:cs="Century Gothic"/>
           <w:noProof/>
           <w:szCs w:val="20"/>
           <w:lang w:val="nl-NL"/>
         </w:rPr>
-      </w:pPr>
+        <w:t>De vragenlij</w:t>
+      </w:r>
       <w:r>
         <w:rPr>
           <w:rFonts w:cs="Century Gothic"/>
@@ -3964,7 +3945,7 @@
           <w:szCs w:val="20"/>
           <w:lang w:val="nl-NL"/>
         </w:rPr>
-        <w:t>De vragenlij</w:t>
+        <w:t>st van de L</w:t>
       </w:r>
       <w:r>
         <w:rPr>
@@ -3973,7 +3954,7 @@
           <w:szCs w:val="20"/>
           <w:lang w:val="nl-NL"/>
         </w:rPr>
-        <w:t>st van de OTP is ingedeeld in een aantal</w:t>
+        <w:t>TP is ingedeeld in een aantal</w:t>
       </w:r>
       <w:r>
         <w:rPr>
@@ -4631,7 +4612,15 @@
           <w:szCs w:val="20"/>
           <w:lang w:val="nl-NL"/>
         </w:rPr>
-        <w:t xml:space="preserve"> / verzorgers positief gewaardeerd worden, met de percentages tevreden respondenten. </w:t>
+        <w:t xml:space="preserve"> </w:t>
+      </w:r>
+      <w:r>
+        <w:rPr>
+          <w:rFonts w:cs="Century Gothic"/>
+          <w:szCs w:val="20"/>
+          <w:lang w:val="nl-NL"/>
+        </w:rPr>
+        <w:t xml:space="preserve">positief gewaardeerd worden, met de percentages tevreden respondenten. </w:t>
       </w:r>
     </w:p>
     <w:p>
@@ -4792,6 +4781,7 @@
         <w:rPr>
           <w:noProof/>
           <w:szCs w:val="20"/>
+          <w:lang w:val="en-US"/>
         </w:rPr>
       </w:pPr>
       <w:r>
@@ -4800,6 +4790,7 @@
           <w:bCs w:val="0"/>
           <w:noProof/>
           <w:szCs w:val="20"/>
+          <w:lang w:val="en-US"/>
         </w:rPr>
         <w:t>Figuur 5b:</w:t>
       </w:r>
@@ -4807,33 +4798,23 @@
         <w:rPr>
           <w:noProof/>
           <w:szCs w:val="20"/>
+          <w:lang w:val="en-US"/>
         </w:rPr>
         <w:t xml:space="preserve"> ‘Top 10’ Ontevredenheid</w:t>
       </w:r>
     </w:p>
-    <w:p>
-      <w:pPr>
-        <w:rPr>
-          <w:lang w:val="nl-NL"/>
-        </w:rPr>
-      </w:pPr>
-    </w:p>
-    <w:p>
-      <w:pPr>
-        <w:rPr>
-          <w:lang w:val="nl-NL"/>
-        </w:rPr>
-      </w:pPr>
-      <w:r>
-        <w:rPr>
-          <w:lang w:val="nl-NL"/>
-        </w:rPr>
+    <w:p/>
+    <w:p>
+      <w:r>
         <w:t>TTTclass:satisfactionTop:badTTT</w:t>
       </w:r>
     </w:p>
     <w:p>
       <w:pPr>
         <w:pStyle w:val="Heading3"/>
+        <w:rPr>
+          <w:lang w:val="en-US"/>
+        </w:rPr>
         <w:sectPr>
           <w:headerReference w:type="default" r:id="rId14"/>
           <w:pgSz w:w="11909" w:h="16834" w:code="9"/>
@@ -4843,6 +4824,9 @@
         </w:sectPr>
       </w:pPr>
       <w:r>
+        <w:rPr>
+          <w:lang w:val="en-US"/>
+        </w:rPr>
         <w:t xml:space="preserve"> </w:t>
       </w:r>
     </w:p>
@@ -6015,6 +5999,36 @@
     </w:p>
     <w:p>
       <w:pPr>
+        <w:spacing w:after="200" w:line="276" w:lineRule="auto"/>
+        <w:rPr>
+          <w:rFonts w:cs="Century Gothic"/>
+          <w:szCs w:val="20"/>
+          <w:lang w:val="nl-NL"/>
+        </w:rPr>
+      </w:pPr>
+      <w:r>
+        <w:rPr>
+          <w:rFonts w:cs="Century Gothic"/>
+          <w:szCs w:val="20"/>
+          <w:lang w:val="nl-NL"/>
+        </w:rPr>
+        <w:br w:type="page"/>
+      </w:r>
+    </w:p>
+    <w:p>
+      <w:pPr>
+        <w:pStyle w:val="Heading1"/>
+        <w:rPr>
+          <w:szCs w:val="20"/>
+        </w:rPr>
+      </w:pPr>
+      <w:r>
+        <w:lastRenderedPageBreak/>
+        <w:t>Vragenlijst</w:t>
+      </w:r>
+    </w:p>
+    <w:p>
+      <w:pPr>
         <w:pStyle w:val="Standard"/>
         <w:widowControl/>
         <w:autoSpaceDE/>
@@ -6026,1825 +6040,27 @@
           <w:lang w:val="nl-NL"/>
         </w:rPr>
       </w:pPr>
-      <w:r>
+    </w:p>
+    <w:p>
+      <w:pPr>
+        <w:pStyle w:val="Standard"/>
+        <w:widowControl/>
+        <w:autoSpaceDE/>
+        <w:autoSpaceDN/>
+        <w:adjustRightInd/>
         <w:rPr>
           <w:rFonts w:cs="Century Gothic"/>
           <w:szCs w:val="20"/>
           <w:lang w:val="nl-NL"/>
         </w:rPr>
-        <w:br w:type="page"/>
-      </w:r>
-    </w:p>
-    <w:p>
-      <w:pPr>
-        <w:pStyle w:val="Heading1"/>
-      </w:pPr>
-      <w:r>
-        <w:lastRenderedPageBreak/>
-        <w:t>Statistische verantwoording</w:t>
-      </w:r>
-    </w:p>
-    <w:p>
-      <w:pPr>
-        <w:rPr>
-          <w:rFonts w:cs="Century Gothic"/>
-          <w:b/>
-          <w:bCs/>
-          <w:color w:val="F78E1E"/>
+      </w:pPr>
+      <w:r>
+        <w:rPr>
+          <w:rFonts w:cs="Century Gothic"/>
           <w:szCs w:val="20"/>
           <w:lang w:val="nl-NL"/>
         </w:rPr>
-      </w:pPr>
-    </w:p>
-    <w:p>
-      <w:pPr>
-        <w:rPr>
-          <w:rFonts w:cs="Century Gothic"/>
-          <w:b/>
-          <w:bCs/>
-          <w:color w:val="F78E1E"/>
-          <w:szCs w:val="20"/>
-          <w:lang w:val="nl-NL"/>
-        </w:rPr>
-      </w:pPr>
-      <w:r>
-        <w:rPr>
-          <w:rFonts w:cs="Century Gothic"/>
-          <w:b/>
-          <w:bCs/>
-          <w:color w:val="F78E1E"/>
-          <w:szCs w:val="20"/>
-          <w:lang w:val="nl-NL"/>
-        </w:rPr>
-        <w:t>Betrouwbaarheid</w:t>
-      </w:r>
-    </w:p>
-    <w:p>
-      <w:pPr>
-        <w:rPr>
-          <w:szCs w:val="20"/>
-          <w:lang w:val="nl-NL"/>
-        </w:rPr>
-      </w:pPr>
-      <w:r>
-        <w:rPr>
-          <w:szCs w:val="20"/>
-          <w:lang w:val="nl-NL"/>
-        </w:rPr>
-        <w:t xml:space="preserve">Met de Tevredenheidspeiling(en) willen we van zo veel mogelijk respondenten hun mening over uw school te weten komen. Het aantal respondenten is immers van invloed op de betrouwbaarheid van het onderzoek. Om na te gaan of het onderzoek voor uw school betrouwbaar is, wordt naar de respons gekeken. De respons wordt berekend door het aantal ingevulde vragenlijsten te delen door het aantal uitgedeelde lijsten. Of de resultaten van uw rapport betrouwbaar zijn, kunt u aflezen in onderstaande tabel. Als u bijvoorbeeld 150 </w:t>
-      </w:r>
-      <w:r>
-        <w:rPr>
-          <w:szCs w:val="20"/>
-          <w:lang w:val="nl-NL"/>
-        </w:rPr>
-        <w:t>leerlingen</w:t>
-      </w:r>
-      <w:r>
-        <w:rPr>
-          <w:szCs w:val="20"/>
-          <w:lang w:val="nl-NL"/>
-        </w:rPr>
-        <w:t xml:space="preserve"> op school heeft, dan is een responspercentage van tenminste 53% nodig (er zijn dan 79 </w:t>
-      </w:r>
-      <w:r>
-        <w:rPr>
-          <w:szCs w:val="20"/>
-          <w:lang w:val="nl-NL"/>
-        </w:rPr>
-        <w:t>leerlingen</w:t>
-      </w:r>
-      <w:r>
-        <w:rPr>
-          <w:szCs w:val="20"/>
-          <w:lang w:val="nl-NL"/>
-        </w:rPr>
-        <w:t xml:space="preserve"> die de vragenlijst hebben ingevuld) om het rapport als betrouwbaar te mogen interpreteren. Hebben minder </w:t>
-      </w:r>
-      <w:r>
-        <w:rPr>
-          <w:szCs w:val="20"/>
-          <w:lang w:val="nl-NL"/>
-        </w:rPr>
-        <w:t>leerlingen</w:t>
-      </w:r>
-      <w:r>
-        <w:rPr>
-          <w:szCs w:val="20"/>
-          <w:lang w:val="nl-NL"/>
-        </w:rPr>
-        <w:t xml:space="preserve"> aan het onderzoek deelgenomen, dan moeten de resultaten met terughoudendheid worden gelezen.  </w:t>
-      </w:r>
-    </w:p>
-    <w:p>
-      <w:pPr>
-        <w:rPr>
-          <w:szCs w:val="20"/>
-          <w:lang w:val="nl-NL"/>
-        </w:rPr>
-      </w:pPr>
-    </w:p>
-    <w:tbl>
-      <w:tblPr>
-        <w:tblW w:w="0" w:type="auto"/>
-        <w:tblBorders>
-          <w:top w:val="single" w:sz="8" w:space="0" w:color="F79646"/>
-          <w:bottom w:val="single" w:sz="8" w:space="0" w:color="F79646"/>
-        </w:tblBorders>
-        <w:tblLook w:val="04A0" w:firstRow="1" w:lastRow="0" w:firstColumn="1" w:lastColumn="0" w:noHBand="0" w:noVBand="1"/>
-      </w:tblPr>
-      <w:tblGrid>
-        <w:gridCol w:w="2117"/>
-        <w:gridCol w:w="651"/>
-        <w:gridCol w:w="652"/>
-        <w:gridCol w:w="652"/>
-        <w:gridCol w:w="652"/>
-        <w:gridCol w:w="652"/>
-        <w:gridCol w:w="652"/>
-        <w:gridCol w:w="652"/>
-        <w:gridCol w:w="652"/>
-        <w:gridCol w:w="652"/>
-        <w:gridCol w:w="652"/>
-        <w:gridCol w:w="652"/>
-      </w:tblGrid>
-      <w:tr>
-        <w:tc>
-          <w:tcPr>
-            <w:tcW w:w="2117" w:type="dxa"/>
-            <w:tcBorders>
-              <w:top w:val="single" w:sz="8" w:space="0" w:color="F79646"/>
-              <w:left w:val="nil"/>
-              <w:bottom w:val="single" w:sz="8" w:space="0" w:color="F79646"/>
-              <w:right w:val="nil"/>
-            </w:tcBorders>
-          </w:tcPr>
-          <w:p>
-            <w:pPr>
-              <w:rPr>
-                <w:b/>
-                <w:bCs/>
-                <w:color w:val="E36C0A"/>
-                <w:szCs w:val="20"/>
-              </w:rPr>
-            </w:pPr>
-            <w:r>
-              <w:rPr>
-                <w:b/>
-                <w:bCs/>
-                <w:color w:val="E36C0A"/>
-                <w:szCs w:val="20"/>
-              </w:rPr>
-              <w:t>Betrouwbaarheid</w:t>
-            </w:r>
-          </w:p>
-        </w:tc>
-        <w:tc>
-          <w:tcPr>
-            <w:tcW w:w="651" w:type="dxa"/>
-            <w:tcBorders>
-              <w:top w:val="single" w:sz="8" w:space="0" w:color="F79646"/>
-              <w:left w:val="nil"/>
-              <w:bottom w:val="single" w:sz="8" w:space="0" w:color="F79646"/>
-              <w:right w:val="nil"/>
-            </w:tcBorders>
-          </w:tcPr>
-          <w:p>
-            <w:pPr>
-              <w:rPr>
-                <w:b/>
-                <w:bCs/>
-                <w:color w:val="E36C0A"/>
-                <w:szCs w:val="20"/>
-              </w:rPr>
-            </w:pPr>
-          </w:p>
-        </w:tc>
-        <w:tc>
-          <w:tcPr>
-            <w:tcW w:w="652" w:type="dxa"/>
-            <w:tcBorders>
-              <w:top w:val="single" w:sz="8" w:space="0" w:color="F79646"/>
-              <w:left w:val="nil"/>
-              <w:bottom w:val="single" w:sz="8" w:space="0" w:color="F79646"/>
-              <w:right w:val="nil"/>
-            </w:tcBorders>
-          </w:tcPr>
-          <w:p>
-            <w:pPr>
-              <w:rPr>
-                <w:b/>
-                <w:bCs/>
-                <w:color w:val="E36C0A"/>
-                <w:szCs w:val="20"/>
-              </w:rPr>
-            </w:pPr>
-          </w:p>
-        </w:tc>
-        <w:tc>
-          <w:tcPr>
-            <w:tcW w:w="652" w:type="dxa"/>
-            <w:tcBorders>
-              <w:top w:val="single" w:sz="8" w:space="0" w:color="F79646"/>
-              <w:left w:val="nil"/>
-              <w:bottom w:val="single" w:sz="8" w:space="0" w:color="F79646"/>
-              <w:right w:val="nil"/>
-            </w:tcBorders>
-          </w:tcPr>
-          <w:p>
-            <w:pPr>
-              <w:rPr>
-                <w:b/>
-                <w:bCs/>
-                <w:color w:val="E36C0A"/>
-                <w:szCs w:val="20"/>
-              </w:rPr>
-            </w:pPr>
-          </w:p>
-        </w:tc>
-        <w:tc>
-          <w:tcPr>
-            <w:tcW w:w="652" w:type="dxa"/>
-            <w:tcBorders>
-              <w:top w:val="single" w:sz="8" w:space="0" w:color="F79646"/>
-              <w:left w:val="nil"/>
-              <w:bottom w:val="single" w:sz="8" w:space="0" w:color="F79646"/>
-              <w:right w:val="nil"/>
-            </w:tcBorders>
-          </w:tcPr>
-          <w:p>
-            <w:pPr>
-              <w:rPr>
-                <w:b/>
-                <w:bCs/>
-                <w:color w:val="E36C0A"/>
-                <w:szCs w:val="20"/>
-              </w:rPr>
-            </w:pPr>
-          </w:p>
-        </w:tc>
-        <w:tc>
-          <w:tcPr>
-            <w:tcW w:w="652" w:type="dxa"/>
-            <w:tcBorders>
-              <w:top w:val="single" w:sz="8" w:space="0" w:color="F79646"/>
-              <w:left w:val="nil"/>
-              <w:bottom w:val="single" w:sz="8" w:space="0" w:color="F79646"/>
-              <w:right w:val="nil"/>
-            </w:tcBorders>
-          </w:tcPr>
-          <w:p>
-            <w:pPr>
-              <w:rPr>
-                <w:b/>
-                <w:bCs/>
-                <w:color w:val="E36C0A"/>
-                <w:szCs w:val="20"/>
-              </w:rPr>
-            </w:pPr>
-          </w:p>
-        </w:tc>
-        <w:tc>
-          <w:tcPr>
-            <w:tcW w:w="652" w:type="dxa"/>
-            <w:tcBorders>
-              <w:top w:val="single" w:sz="8" w:space="0" w:color="F79646"/>
-              <w:left w:val="nil"/>
-              <w:bottom w:val="single" w:sz="8" w:space="0" w:color="F79646"/>
-              <w:right w:val="nil"/>
-            </w:tcBorders>
-          </w:tcPr>
-          <w:p>
-            <w:pPr>
-              <w:rPr>
-                <w:b/>
-                <w:bCs/>
-                <w:color w:val="E36C0A"/>
-                <w:szCs w:val="20"/>
-              </w:rPr>
-            </w:pPr>
-          </w:p>
-        </w:tc>
-        <w:tc>
-          <w:tcPr>
-            <w:tcW w:w="652" w:type="dxa"/>
-            <w:tcBorders>
-              <w:top w:val="single" w:sz="8" w:space="0" w:color="F79646"/>
-              <w:left w:val="nil"/>
-              <w:bottom w:val="single" w:sz="8" w:space="0" w:color="F79646"/>
-              <w:right w:val="nil"/>
-            </w:tcBorders>
-          </w:tcPr>
-          <w:p>
-            <w:pPr>
-              <w:rPr>
-                <w:b/>
-                <w:bCs/>
-                <w:color w:val="E36C0A"/>
-                <w:szCs w:val="20"/>
-              </w:rPr>
-            </w:pPr>
-          </w:p>
-        </w:tc>
-        <w:tc>
-          <w:tcPr>
-            <w:tcW w:w="652" w:type="dxa"/>
-            <w:tcBorders>
-              <w:top w:val="single" w:sz="8" w:space="0" w:color="F79646"/>
-              <w:left w:val="nil"/>
-              <w:bottom w:val="single" w:sz="8" w:space="0" w:color="F79646"/>
-              <w:right w:val="nil"/>
-            </w:tcBorders>
-          </w:tcPr>
-          <w:p>
-            <w:pPr>
-              <w:rPr>
-                <w:b/>
-                <w:bCs/>
-                <w:color w:val="E36C0A"/>
-                <w:szCs w:val="20"/>
-              </w:rPr>
-            </w:pPr>
-          </w:p>
-        </w:tc>
-        <w:tc>
-          <w:tcPr>
-            <w:tcW w:w="652" w:type="dxa"/>
-            <w:tcBorders>
-              <w:top w:val="single" w:sz="8" w:space="0" w:color="F79646"/>
-              <w:left w:val="nil"/>
-              <w:bottom w:val="single" w:sz="8" w:space="0" w:color="F79646"/>
-              <w:right w:val="nil"/>
-            </w:tcBorders>
-          </w:tcPr>
-          <w:p>
-            <w:pPr>
-              <w:rPr>
-                <w:b/>
-                <w:bCs/>
-                <w:color w:val="E36C0A"/>
-                <w:szCs w:val="20"/>
-              </w:rPr>
-            </w:pPr>
-          </w:p>
-        </w:tc>
-        <w:tc>
-          <w:tcPr>
-            <w:tcW w:w="652" w:type="dxa"/>
-            <w:tcBorders>
-              <w:top w:val="single" w:sz="8" w:space="0" w:color="F79646"/>
-              <w:left w:val="nil"/>
-              <w:bottom w:val="single" w:sz="8" w:space="0" w:color="F79646"/>
-              <w:right w:val="nil"/>
-            </w:tcBorders>
-          </w:tcPr>
-          <w:p>
-            <w:pPr>
-              <w:rPr>
-                <w:b/>
-                <w:bCs/>
-                <w:color w:val="E36C0A"/>
-                <w:szCs w:val="20"/>
-              </w:rPr>
-            </w:pPr>
-          </w:p>
-        </w:tc>
-        <w:tc>
-          <w:tcPr>
-            <w:tcW w:w="652" w:type="dxa"/>
-            <w:tcBorders>
-              <w:top w:val="single" w:sz="8" w:space="0" w:color="F79646"/>
-              <w:left w:val="nil"/>
-              <w:bottom w:val="single" w:sz="8" w:space="0" w:color="F79646"/>
-              <w:right w:val="nil"/>
-            </w:tcBorders>
-          </w:tcPr>
-          <w:p>
-            <w:pPr>
-              <w:rPr>
-                <w:b/>
-                <w:bCs/>
-                <w:color w:val="E36C0A"/>
-                <w:szCs w:val="20"/>
-              </w:rPr>
-            </w:pPr>
-          </w:p>
-        </w:tc>
-      </w:tr>
-      <w:tr>
-        <w:tc>
-          <w:tcPr>
-            <w:tcW w:w="2117" w:type="dxa"/>
-            <w:tcBorders>
-              <w:left w:val="nil"/>
-              <w:right w:val="nil"/>
-            </w:tcBorders>
-            <w:shd w:val="clear" w:color="auto" w:fill="FDE4D0"/>
-          </w:tcPr>
-          <w:p>
-            <w:pPr>
-              <w:rPr>
-                <w:b/>
-                <w:bCs/>
-                <w:color w:val="E36C0A"/>
-                <w:szCs w:val="20"/>
-              </w:rPr>
-            </w:pPr>
-            <w:r>
-              <w:rPr>
-                <w:b/>
-                <w:bCs/>
-                <w:color w:val="E36C0A"/>
-                <w:szCs w:val="20"/>
-              </w:rPr>
-              <w:t>Aantal lijsten uitgedeeld</w:t>
-            </w:r>
-          </w:p>
-        </w:tc>
-        <w:tc>
-          <w:tcPr>
-            <w:tcW w:w="651" w:type="dxa"/>
-            <w:tcBorders>
-              <w:left w:val="nil"/>
-              <w:right w:val="nil"/>
-            </w:tcBorders>
-            <w:shd w:val="clear" w:color="auto" w:fill="FDE4D0"/>
-            <w:vAlign w:val="center"/>
-          </w:tcPr>
-          <w:p>
-            <w:pPr>
-              <w:jc w:val="center"/>
-              <w:rPr>
-                <w:b/>
-                <w:color w:val="E36C0A"/>
-                <w:szCs w:val="20"/>
-              </w:rPr>
-            </w:pPr>
-            <w:r>
-              <w:rPr>
-                <w:b/>
-                <w:color w:val="E36C0A"/>
-                <w:szCs w:val="20"/>
-              </w:rPr>
-              <w:t>50</w:t>
-            </w:r>
-          </w:p>
-        </w:tc>
-        <w:tc>
-          <w:tcPr>
-            <w:tcW w:w="652" w:type="dxa"/>
-            <w:tcBorders>
-              <w:left w:val="nil"/>
-              <w:right w:val="nil"/>
-            </w:tcBorders>
-            <w:shd w:val="clear" w:color="auto" w:fill="FDE4D0"/>
-            <w:vAlign w:val="center"/>
-          </w:tcPr>
-          <w:p>
-            <w:pPr>
-              <w:jc w:val="center"/>
-              <w:rPr>
-                <w:b/>
-                <w:color w:val="E36C0A"/>
-                <w:szCs w:val="20"/>
-              </w:rPr>
-            </w:pPr>
-            <w:r>
-              <w:rPr>
-                <w:b/>
-                <w:color w:val="E36C0A"/>
-                <w:szCs w:val="20"/>
-              </w:rPr>
-              <w:t>75</w:t>
-            </w:r>
-          </w:p>
-        </w:tc>
-        <w:tc>
-          <w:tcPr>
-            <w:tcW w:w="652" w:type="dxa"/>
-            <w:tcBorders>
-              <w:left w:val="nil"/>
-              <w:right w:val="nil"/>
-            </w:tcBorders>
-            <w:shd w:val="clear" w:color="auto" w:fill="FDE4D0"/>
-            <w:vAlign w:val="center"/>
-          </w:tcPr>
-          <w:p>
-            <w:pPr>
-              <w:jc w:val="center"/>
-              <w:rPr>
-                <w:b/>
-                <w:color w:val="E36C0A"/>
-                <w:szCs w:val="20"/>
-              </w:rPr>
-            </w:pPr>
-            <w:r>
-              <w:rPr>
-                <w:b/>
-                <w:color w:val="E36C0A"/>
-                <w:szCs w:val="20"/>
-              </w:rPr>
-              <w:t>100</w:t>
-            </w:r>
-          </w:p>
-        </w:tc>
-        <w:tc>
-          <w:tcPr>
-            <w:tcW w:w="652" w:type="dxa"/>
-            <w:tcBorders>
-              <w:left w:val="nil"/>
-              <w:right w:val="nil"/>
-            </w:tcBorders>
-            <w:shd w:val="clear" w:color="auto" w:fill="FDE4D0"/>
-            <w:vAlign w:val="center"/>
-          </w:tcPr>
-          <w:p>
-            <w:pPr>
-              <w:jc w:val="center"/>
-              <w:rPr>
-                <w:b/>
-                <w:color w:val="E36C0A"/>
-                <w:szCs w:val="20"/>
-              </w:rPr>
-            </w:pPr>
-            <w:r>
-              <w:rPr>
-                <w:b/>
-                <w:color w:val="E36C0A"/>
-                <w:szCs w:val="20"/>
-              </w:rPr>
-              <w:t>125</w:t>
-            </w:r>
-          </w:p>
-        </w:tc>
-        <w:tc>
-          <w:tcPr>
-            <w:tcW w:w="652" w:type="dxa"/>
-            <w:tcBorders>
-              <w:left w:val="nil"/>
-              <w:right w:val="nil"/>
-            </w:tcBorders>
-            <w:shd w:val="clear" w:color="auto" w:fill="FDE4D0"/>
-            <w:vAlign w:val="center"/>
-          </w:tcPr>
-          <w:p>
-            <w:pPr>
-              <w:jc w:val="center"/>
-              <w:rPr>
-                <w:b/>
-                <w:color w:val="E36C0A"/>
-                <w:szCs w:val="20"/>
-              </w:rPr>
-            </w:pPr>
-            <w:r>
-              <w:rPr>
-                <w:b/>
-                <w:color w:val="E36C0A"/>
-                <w:szCs w:val="20"/>
-              </w:rPr>
-              <w:t>150</w:t>
-            </w:r>
-          </w:p>
-        </w:tc>
-        <w:tc>
-          <w:tcPr>
-            <w:tcW w:w="652" w:type="dxa"/>
-            <w:tcBorders>
-              <w:left w:val="nil"/>
-              <w:right w:val="nil"/>
-            </w:tcBorders>
-            <w:shd w:val="clear" w:color="auto" w:fill="FDE4D0"/>
-            <w:vAlign w:val="center"/>
-          </w:tcPr>
-          <w:p>
-            <w:pPr>
-              <w:jc w:val="center"/>
-              <w:rPr>
-                <w:b/>
-                <w:color w:val="E36C0A"/>
-                <w:szCs w:val="20"/>
-              </w:rPr>
-            </w:pPr>
-            <w:r>
-              <w:rPr>
-                <w:b/>
-                <w:color w:val="E36C0A"/>
-                <w:szCs w:val="20"/>
-              </w:rPr>
-              <w:t>175</w:t>
-            </w:r>
-          </w:p>
-        </w:tc>
-        <w:tc>
-          <w:tcPr>
-            <w:tcW w:w="652" w:type="dxa"/>
-            <w:tcBorders>
-              <w:left w:val="nil"/>
-              <w:right w:val="nil"/>
-            </w:tcBorders>
-            <w:shd w:val="clear" w:color="auto" w:fill="FDE4D0"/>
-            <w:vAlign w:val="center"/>
-          </w:tcPr>
-          <w:p>
-            <w:pPr>
-              <w:jc w:val="center"/>
-              <w:rPr>
-                <w:b/>
-                <w:color w:val="E36C0A"/>
-                <w:szCs w:val="20"/>
-              </w:rPr>
-            </w:pPr>
-            <w:r>
-              <w:rPr>
-                <w:b/>
-                <w:color w:val="E36C0A"/>
-                <w:szCs w:val="20"/>
-              </w:rPr>
-              <w:t>200</w:t>
-            </w:r>
-          </w:p>
-        </w:tc>
-        <w:tc>
-          <w:tcPr>
-            <w:tcW w:w="652" w:type="dxa"/>
-            <w:tcBorders>
-              <w:left w:val="nil"/>
-              <w:right w:val="nil"/>
-            </w:tcBorders>
-            <w:shd w:val="clear" w:color="auto" w:fill="FDE4D0"/>
-            <w:vAlign w:val="center"/>
-          </w:tcPr>
-          <w:p>
-            <w:pPr>
-              <w:jc w:val="center"/>
-              <w:rPr>
-                <w:b/>
-                <w:color w:val="E36C0A"/>
-                <w:szCs w:val="20"/>
-              </w:rPr>
-            </w:pPr>
-            <w:r>
-              <w:rPr>
-                <w:b/>
-                <w:color w:val="E36C0A"/>
-                <w:szCs w:val="20"/>
-              </w:rPr>
-              <w:t>225</w:t>
-            </w:r>
-          </w:p>
-        </w:tc>
-        <w:tc>
-          <w:tcPr>
-            <w:tcW w:w="652" w:type="dxa"/>
-            <w:tcBorders>
-              <w:left w:val="nil"/>
-              <w:right w:val="nil"/>
-            </w:tcBorders>
-            <w:shd w:val="clear" w:color="auto" w:fill="FDE4D0"/>
-            <w:vAlign w:val="center"/>
-          </w:tcPr>
-          <w:p>
-            <w:pPr>
-              <w:jc w:val="center"/>
-              <w:rPr>
-                <w:b/>
-                <w:color w:val="E36C0A"/>
-                <w:szCs w:val="20"/>
-              </w:rPr>
-            </w:pPr>
-            <w:r>
-              <w:rPr>
-                <w:b/>
-                <w:color w:val="E36C0A"/>
-                <w:szCs w:val="20"/>
-              </w:rPr>
-              <w:t>250</w:t>
-            </w:r>
-          </w:p>
-        </w:tc>
-        <w:tc>
-          <w:tcPr>
-            <w:tcW w:w="652" w:type="dxa"/>
-            <w:tcBorders>
-              <w:left w:val="nil"/>
-              <w:right w:val="nil"/>
-            </w:tcBorders>
-            <w:shd w:val="clear" w:color="auto" w:fill="FDE4D0"/>
-            <w:vAlign w:val="center"/>
-          </w:tcPr>
-          <w:p>
-            <w:pPr>
-              <w:jc w:val="center"/>
-              <w:rPr>
-                <w:b/>
-                <w:color w:val="E36C0A"/>
-                <w:szCs w:val="20"/>
-              </w:rPr>
-            </w:pPr>
-            <w:r>
-              <w:rPr>
-                <w:b/>
-                <w:color w:val="E36C0A"/>
-                <w:szCs w:val="20"/>
-              </w:rPr>
-              <w:t>275</w:t>
-            </w:r>
-          </w:p>
-        </w:tc>
-        <w:tc>
-          <w:tcPr>
-            <w:tcW w:w="652" w:type="dxa"/>
-            <w:tcBorders>
-              <w:left w:val="nil"/>
-              <w:right w:val="nil"/>
-            </w:tcBorders>
-            <w:shd w:val="clear" w:color="auto" w:fill="FDE4D0"/>
-            <w:vAlign w:val="center"/>
-          </w:tcPr>
-          <w:p>
-            <w:pPr>
-              <w:jc w:val="center"/>
-              <w:rPr>
-                <w:b/>
-                <w:color w:val="E36C0A"/>
-                <w:szCs w:val="20"/>
-              </w:rPr>
-            </w:pPr>
-            <w:r>
-              <w:rPr>
-                <w:b/>
-                <w:color w:val="E36C0A"/>
-                <w:szCs w:val="20"/>
-              </w:rPr>
-              <w:t>300</w:t>
-            </w:r>
-          </w:p>
-        </w:tc>
-      </w:tr>
-      <w:tr>
-        <w:tc>
-          <w:tcPr>
-            <w:tcW w:w="2117" w:type="dxa"/>
-          </w:tcPr>
-          <w:p>
-            <w:pPr>
-              <w:rPr>
-                <w:b/>
-                <w:bCs/>
-                <w:color w:val="E36C0A"/>
-                <w:szCs w:val="20"/>
-              </w:rPr>
-            </w:pPr>
-            <w:r>
-              <w:rPr>
-                <w:b/>
-                <w:bCs/>
-                <w:color w:val="E36C0A"/>
-                <w:szCs w:val="20"/>
-              </w:rPr>
-              <w:t>Aantal lijsten geretourneerd</w:t>
-            </w:r>
-          </w:p>
-        </w:tc>
-        <w:tc>
-          <w:tcPr>
-            <w:tcW w:w="651" w:type="dxa"/>
-            <w:vAlign w:val="center"/>
-          </w:tcPr>
-          <w:p>
-            <w:pPr>
-              <w:jc w:val="center"/>
-              <w:rPr>
-                <w:color w:val="E36C0A"/>
-                <w:szCs w:val="20"/>
-              </w:rPr>
-            </w:pPr>
-            <w:r>
-              <w:rPr>
-                <w:color w:val="E36C0A"/>
-                <w:szCs w:val="20"/>
-              </w:rPr>
-              <w:t>39</w:t>
-            </w:r>
-          </w:p>
-        </w:tc>
-        <w:tc>
-          <w:tcPr>
-            <w:tcW w:w="652" w:type="dxa"/>
-            <w:vAlign w:val="center"/>
-          </w:tcPr>
-          <w:p>
-            <w:pPr>
-              <w:jc w:val="center"/>
-              <w:rPr>
-                <w:color w:val="E36C0A"/>
-                <w:szCs w:val="20"/>
-              </w:rPr>
-            </w:pPr>
-            <w:r>
-              <w:rPr>
-                <w:color w:val="E36C0A"/>
-                <w:szCs w:val="20"/>
-              </w:rPr>
-              <w:t>52</w:t>
-            </w:r>
-          </w:p>
-        </w:tc>
-        <w:tc>
-          <w:tcPr>
-            <w:tcW w:w="652" w:type="dxa"/>
-            <w:vAlign w:val="center"/>
-          </w:tcPr>
-          <w:p>
-            <w:pPr>
-              <w:jc w:val="center"/>
-              <w:rPr>
-                <w:color w:val="E36C0A"/>
-                <w:szCs w:val="20"/>
-              </w:rPr>
-            </w:pPr>
-            <w:r>
-              <w:rPr>
-                <w:color w:val="E36C0A"/>
-                <w:szCs w:val="20"/>
-              </w:rPr>
-              <w:t>63</w:t>
-            </w:r>
-          </w:p>
-        </w:tc>
-        <w:tc>
-          <w:tcPr>
-            <w:tcW w:w="652" w:type="dxa"/>
-            <w:vAlign w:val="center"/>
-          </w:tcPr>
-          <w:p>
-            <w:pPr>
-              <w:jc w:val="center"/>
-              <w:rPr>
-                <w:color w:val="E36C0A"/>
-                <w:szCs w:val="20"/>
-              </w:rPr>
-            </w:pPr>
-            <w:r>
-              <w:rPr>
-                <w:color w:val="E36C0A"/>
-                <w:szCs w:val="20"/>
-              </w:rPr>
-              <w:t>71</w:t>
-            </w:r>
-          </w:p>
-        </w:tc>
-        <w:tc>
-          <w:tcPr>
-            <w:tcW w:w="652" w:type="dxa"/>
-            <w:vAlign w:val="center"/>
-          </w:tcPr>
-          <w:p>
-            <w:pPr>
-              <w:jc w:val="center"/>
-              <w:rPr>
-                <w:color w:val="E36C0A"/>
-                <w:szCs w:val="20"/>
-              </w:rPr>
-            </w:pPr>
-            <w:r>
-              <w:rPr>
-                <w:color w:val="E36C0A"/>
-                <w:szCs w:val="20"/>
-              </w:rPr>
-              <w:t>79</w:t>
-            </w:r>
-          </w:p>
-        </w:tc>
-        <w:tc>
-          <w:tcPr>
-            <w:tcW w:w="652" w:type="dxa"/>
-            <w:vAlign w:val="center"/>
-          </w:tcPr>
-          <w:p>
-            <w:pPr>
-              <w:jc w:val="center"/>
-              <w:rPr>
-                <w:color w:val="E36C0A"/>
-                <w:szCs w:val="20"/>
-              </w:rPr>
-            </w:pPr>
-            <w:r>
-              <w:rPr>
-                <w:color w:val="E36C0A"/>
-                <w:szCs w:val="20"/>
-              </w:rPr>
-              <w:t>85</w:t>
-            </w:r>
-          </w:p>
-        </w:tc>
-        <w:tc>
-          <w:tcPr>
-            <w:tcW w:w="652" w:type="dxa"/>
-            <w:vAlign w:val="center"/>
-          </w:tcPr>
-          <w:p>
-            <w:pPr>
-              <w:jc w:val="center"/>
-              <w:rPr>
-                <w:color w:val="E36C0A"/>
-                <w:szCs w:val="20"/>
-              </w:rPr>
-            </w:pPr>
-            <w:r>
-              <w:rPr>
-                <w:color w:val="E36C0A"/>
-                <w:szCs w:val="20"/>
-              </w:rPr>
-              <w:t>90</w:t>
-            </w:r>
-          </w:p>
-        </w:tc>
-        <w:tc>
-          <w:tcPr>
-            <w:tcW w:w="652" w:type="dxa"/>
-            <w:vAlign w:val="center"/>
-          </w:tcPr>
-          <w:p>
-            <w:pPr>
-              <w:jc w:val="center"/>
-              <w:rPr>
-                <w:color w:val="E36C0A"/>
-                <w:szCs w:val="20"/>
-              </w:rPr>
-            </w:pPr>
-            <w:r>
-              <w:rPr>
-                <w:color w:val="E36C0A"/>
-                <w:szCs w:val="20"/>
-              </w:rPr>
-              <w:t>95</w:t>
-            </w:r>
-          </w:p>
-        </w:tc>
-        <w:tc>
-          <w:tcPr>
-            <w:tcW w:w="652" w:type="dxa"/>
-            <w:vAlign w:val="center"/>
-          </w:tcPr>
-          <w:p>
-            <w:pPr>
-              <w:jc w:val="center"/>
-              <w:rPr>
-                <w:color w:val="E36C0A"/>
-                <w:szCs w:val="20"/>
-              </w:rPr>
-            </w:pPr>
-            <w:r>
-              <w:rPr>
-                <w:color w:val="E36C0A"/>
-                <w:szCs w:val="20"/>
-              </w:rPr>
-              <w:t>99</w:t>
-            </w:r>
-          </w:p>
-        </w:tc>
-        <w:tc>
-          <w:tcPr>
-            <w:tcW w:w="652" w:type="dxa"/>
-            <w:vAlign w:val="center"/>
-          </w:tcPr>
-          <w:p>
-            <w:pPr>
-              <w:jc w:val="center"/>
-              <w:rPr>
-                <w:color w:val="E36C0A"/>
-                <w:szCs w:val="20"/>
-              </w:rPr>
-            </w:pPr>
-            <w:r>
-              <w:rPr>
-                <w:color w:val="E36C0A"/>
-                <w:szCs w:val="20"/>
-              </w:rPr>
-              <w:t>103</w:t>
-            </w:r>
-          </w:p>
-        </w:tc>
-        <w:tc>
-          <w:tcPr>
-            <w:tcW w:w="652" w:type="dxa"/>
-            <w:vAlign w:val="center"/>
-          </w:tcPr>
-          <w:p>
-            <w:pPr>
-              <w:jc w:val="center"/>
-              <w:rPr>
-                <w:color w:val="E36C0A"/>
-                <w:szCs w:val="20"/>
-              </w:rPr>
-            </w:pPr>
-            <w:r>
-              <w:rPr>
-                <w:color w:val="E36C0A"/>
-                <w:szCs w:val="20"/>
-              </w:rPr>
-              <w:t>106</w:t>
-            </w:r>
-          </w:p>
-        </w:tc>
-      </w:tr>
-      <w:tr>
-        <w:tc>
-          <w:tcPr>
-            <w:tcW w:w="2117" w:type="dxa"/>
-            <w:tcBorders>
-              <w:left w:val="nil"/>
-              <w:bottom w:val="single" w:sz="8" w:space="0" w:color="F79646"/>
-              <w:right w:val="nil"/>
-            </w:tcBorders>
-            <w:shd w:val="clear" w:color="auto" w:fill="FDE4D0"/>
-          </w:tcPr>
-          <w:p>
-            <w:pPr>
-              <w:rPr>
-                <w:b/>
-                <w:bCs/>
-                <w:color w:val="E36C0A"/>
-                <w:szCs w:val="20"/>
-              </w:rPr>
-            </w:pPr>
-            <w:r>
-              <w:rPr>
-                <w:b/>
-                <w:bCs/>
-                <w:color w:val="E36C0A"/>
-                <w:szCs w:val="20"/>
-              </w:rPr>
-              <w:t>Minimale responspercentage</w:t>
-            </w:r>
-          </w:p>
-        </w:tc>
-        <w:tc>
-          <w:tcPr>
-            <w:tcW w:w="651" w:type="dxa"/>
-            <w:tcBorders>
-              <w:left w:val="nil"/>
-              <w:bottom w:val="single" w:sz="8" w:space="0" w:color="F79646"/>
-              <w:right w:val="nil"/>
-            </w:tcBorders>
-            <w:shd w:val="clear" w:color="auto" w:fill="FDE4D0"/>
-            <w:vAlign w:val="center"/>
-          </w:tcPr>
-          <w:p>
-            <w:pPr>
-              <w:jc w:val="center"/>
-              <w:rPr>
-                <w:color w:val="E36C0A"/>
-                <w:szCs w:val="20"/>
-              </w:rPr>
-            </w:pPr>
-            <w:r>
-              <w:rPr>
-                <w:color w:val="E36C0A"/>
-                <w:szCs w:val="20"/>
-              </w:rPr>
-              <w:t>78%</w:t>
-            </w:r>
-          </w:p>
-        </w:tc>
-        <w:tc>
-          <w:tcPr>
-            <w:tcW w:w="652" w:type="dxa"/>
-            <w:tcBorders>
-              <w:left w:val="nil"/>
-              <w:bottom w:val="single" w:sz="8" w:space="0" w:color="F79646"/>
-              <w:right w:val="nil"/>
-            </w:tcBorders>
-            <w:shd w:val="clear" w:color="auto" w:fill="FDE4D0"/>
-            <w:vAlign w:val="center"/>
-          </w:tcPr>
-          <w:p>
-            <w:pPr>
-              <w:jc w:val="center"/>
-              <w:rPr>
-                <w:color w:val="E36C0A"/>
-                <w:szCs w:val="20"/>
-              </w:rPr>
-            </w:pPr>
-            <w:r>
-              <w:rPr>
-                <w:color w:val="E36C0A"/>
-                <w:szCs w:val="20"/>
-              </w:rPr>
-              <w:t>69%</w:t>
-            </w:r>
-          </w:p>
-        </w:tc>
-        <w:tc>
-          <w:tcPr>
-            <w:tcW w:w="652" w:type="dxa"/>
-            <w:tcBorders>
-              <w:left w:val="nil"/>
-              <w:bottom w:val="single" w:sz="8" w:space="0" w:color="F79646"/>
-              <w:right w:val="nil"/>
-            </w:tcBorders>
-            <w:shd w:val="clear" w:color="auto" w:fill="FDE4D0"/>
-            <w:vAlign w:val="center"/>
-          </w:tcPr>
-          <w:p>
-            <w:pPr>
-              <w:jc w:val="center"/>
-              <w:rPr>
-                <w:color w:val="E36C0A"/>
-                <w:szCs w:val="20"/>
-              </w:rPr>
-            </w:pPr>
-            <w:r>
-              <w:rPr>
-                <w:color w:val="E36C0A"/>
-                <w:szCs w:val="20"/>
-              </w:rPr>
-              <w:t>63%</w:t>
-            </w:r>
-          </w:p>
-        </w:tc>
-        <w:tc>
-          <w:tcPr>
-            <w:tcW w:w="652" w:type="dxa"/>
-            <w:tcBorders>
-              <w:left w:val="nil"/>
-              <w:bottom w:val="single" w:sz="8" w:space="0" w:color="F79646"/>
-              <w:right w:val="nil"/>
-            </w:tcBorders>
-            <w:shd w:val="clear" w:color="auto" w:fill="FDE4D0"/>
-            <w:vAlign w:val="center"/>
-          </w:tcPr>
-          <w:p>
-            <w:pPr>
-              <w:jc w:val="center"/>
-              <w:rPr>
-                <w:color w:val="E36C0A"/>
-                <w:szCs w:val="20"/>
-              </w:rPr>
-            </w:pPr>
-            <w:r>
-              <w:rPr>
-                <w:color w:val="E36C0A"/>
-                <w:szCs w:val="20"/>
-              </w:rPr>
-              <w:t>57%</w:t>
-            </w:r>
-          </w:p>
-        </w:tc>
-        <w:tc>
-          <w:tcPr>
-            <w:tcW w:w="652" w:type="dxa"/>
-            <w:tcBorders>
-              <w:left w:val="nil"/>
-              <w:bottom w:val="single" w:sz="8" w:space="0" w:color="F79646"/>
-              <w:right w:val="nil"/>
-            </w:tcBorders>
-            <w:shd w:val="clear" w:color="auto" w:fill="FDE4D0"/>
-            <w:vAlign w:val="center"/>
-          </w:tcPr>
-          <w:p>
-            <w:pPr>
-              <w:jc w:val="center"/>
-              <w:rPr>
-                <w:color w:val="E36C0A"/>
-                <w:szCs w:val="20"/>
-              </w:rPr>
-            </w:pPr>
-            <w:r>
-              <w:rPr>
-                <w:color w:val="E36C0A"/>
-                <w:szCs w:val="20"/>
-              </w:rPr>
-              <w:t>53%</w:t>
-            </w:r>
-          </w:p>
-        </w:tc>
-        <w:tc>
-          <w:tcPr>
-            <w:tcW w:w="652" w:type="dxa"/>
-            <w:tcBorders>
-              <w:left w:val="nil"/>
-              <w:bottom w:val="single" w:sz="8" w:space="0" w:color="F79646"/>
-              <w:right w:val="nil"/>
-            </w:tcBorders>
-            <w:shd w:val="clear" w:color="auto" w:fill="FDE4D0"/>
-            <w:vAlign w:val="center"/>
-          </w:tcPr>
-          <w:p>
-            <w:pPr>
-              <w:jc w:val="center"/>
-              <w:rPr>
-                <w:color w:val="E36C0A"/>
-                <w:szCs w:val="20"/>
-              </w:rPr>
-            </w:pPr>
-            <w:r>
-              <w:rPr>
-                <w:color w:val="E36C0A"/>
-                <w:szCs w:val="20"/>
-              </w:rPr>
-              <w:t>49%</w:t>
-            </w:r>
-          </w:p>
-        </w:tc>
-        <w:tc>
-          <w:tcPr>
-            <w:tcW w:w="652" w:type="dxa"/>
-            <w:tcBorders>
-              <w:left w:val="nil"/>
-              <w:bottom w:val="single" w:sz="8" w:space="0" w:color="F79646"/>
-              <w:right w:val="nil"/>
-            </w:tcBorders>
-            <w:shd w:val="clear" w:color="auto" w:fill="FDE4D0"/>
-            <w:vAlign w:val="center"/>
-          </w:tcPr>
-          <w:p>
-            <w:pPr>
-              <w:jc w:val="center"/>
-              <w:rPr>
-                <w:color w:val="E36C0A"/>
-                <w:szCs w:val="20"/>
-              </w:rPr>
-            </w:pPr>
-            <w:r>
-              <w:rPr>
-                <w:color w:val="E36C0A"/>
-                <w:szCs w:val="20"/>
-              </w:rPr>
-              <w:t>45%</w:t>
-            </w:r>
-          </w:p>
-        </w:tc>
-        <w:tc>
-          <w:tcPr>
-            <w:tcW w:w="652" w:type="dxa"/>
-            <w:tcBorders>
-              <w:left w:val="nil"/>
-              <w:bottom w:val="single" w:sz="8" w:space="0" w:color="F79646"/>
-              <w:right w:val="nil"/>
-            </w:tcBorders>
-            <w:shd w:val="clear" w:color="auto" w:fill="FDE4D0"/>
-            <w:vAlign w:val="center"/>
-          </w:tcPr>
-          <w:p>
-            <w:pPr>
-              <w:jc w:val="center"/>
-              <w:rPr>
-                <w:color w:val="E36C0A"/>
-                <w:szCs w:val="20"/>
-              </w:rPr>
-            </w:pPr>
-            <w:r>
-              <w:rPr>
-                <w:color w:val="E36C0A"/>
-                <w:szCs w:val="20"/>
-              </w:rPr>
-              <w:t>42%</w:t>
-            </w:r>
-          </w:p>
-        </w:tc>
-        <w:tc>
-          <w:tcPr>
-            <w:tcW w:w="652" w:type="dxa"/>
-            <w:tcBorders>
-              <w:left w:val="nil"/>
-              <w:bottom w:val="single" w:sz="8" w:space="0" w:color="F79646"/>
-              <w:right w:val="nil"/>
-            </w:tcBorders>
-            <w:shd w:val="clear" w:color="auto" w:fill="FDE4D0"/>
-            <w:vAlign w:val="center"/>
-          </w:tcPr>
-          <w:p>
-            <w:pPr>
-              <w:jc w:val="center"/>
-              <w:rPr>
-                <w:color w:val="E36C0A"/>
-                <w:szCs w:val="20"/>
-              </w:rPr>
-            </w:pPr>
-            <w:r>
-              <w:rPr>
-                <w:color w:val="E36C0A"/>
-                <w:szCs w:val="20"/>
-              </w:rPr>
-              <w:t>40%</w:t>
-            </w:r>
-          </w:p>
-        </w:tc>
-        <w:tc>
-          <w:tcPr>
-            <w:tcW w:w="652" w:type="dxa"/>
-            <w:tcBorders>
-              <w:left w:val="nil"/>
-              <w:bottom w:val="single" w:sz="8" w:space="0" w:color="F79646"/>
-              <w:right w:val="nil"/>
-            </w:tcBorders>
-            <w:shd w:val="clear" w:color="auto" w:fill="FDE4D0"/>
-            <w:vAlign w:val="center"/>
-          </w:tcPr>
-          <w:p>
-            <w:pPr>
-              <w:jc w:val="center"/>
-              <w:rPr>
-                <w:color w:val="E36C0A"/>
-                <w:szCs w:val="20"/>
-              </w:rPr>
-            </w:pPr>
-            <w:r>
-              <w:rPr>
-                <w:color w:val="E36C0A"/>
-                <w:szCs w:val="20"/>
-              </w:rPr>
-              <w:t>37%</w:t>
-            </w:r>
-          </w:p>
-        </w:tc>
-        <w:tc>
-          <w:tcPr>
-            <w:tcW w:w="652" w:type="dxa"/>
-            <w:tcBorders>
-              <w:left w:val="nil"/>
-              <w:bottom w:val="single" w:sz="8" w:space="0" w:color="F79646"/>
-              <w:right w:val="nil"/>
-            </w:tcBorders>
-            <w:shd w:val="clear" w:color="auto" w:fill="FDE4D0"/>
-            <w:vAlign w:val="center"/>
-          </w:tcPr>
-          <w:p>
-            <w:pPr>
-              <w:jc w:val="center"/>
-              <w:rPr>
-                <w:color w:val="E36C0A"/>
-                <w:szCs w:val="20"/>
-              </w:rPr>
-            </w:pPr>
-            <w:r>
-              <w:rPr>
-                <w:color w:val="E36C0A"/>
-                <w:szCs w:val="20"/>
-              </w:rPr>
-              <w:t>35%</w:t>
-            </w:r>
-          </w:p>
-        </w:tc>
-      </w:tr>
-    </w:tbl>
-    <w:p>
-      <w:pPr>
-        <w:rPr>
-          <w:sz w:val="16"/>
-          <w:szCs w:val="16"/>
-          <w:lang w:val="nl-NL"/>
-        </w:rPr>
-      </w:pPr>
-      <w:r>
-        <w:rPr>
-          <w:sz w:val="16"/>
-          <w:szCs w:val="16"/>
-          <w:lang w:val="nl-NL"/>
-        </w:rPr>
-        <w:t xml:space="preserve">In deze tabel is uitgegaan van een betrouwbaarheid van 95% en een foutenmarge van 5%. De spreiding ligt op 12%, dit is de gemiddelde spreiding op alle tevredenheidsvragen uit de </w:t>
-      </w:r>
-      <w:r>
-        <w:rPr>
-          <w:sz w:val="16"/>
-          <w:szCs w:val="16"/>
-          <w:lang w:val="nl-NL"/>
-        </w:rPr>
-        <w:t>Leerling</w:t>
-      </w:r>
-      <w:r>
-        <w:rPr>
-          <w:sz w:val="16"/>
-          <w:szCs w:val="16"/>
-          <w:lang w:val="nl-NL"/>
-        </w:rPr>
-        <w:t>tevredenheidspeiling.</w:t>
-      </w:r>
-    </w:p>
-    <w:p>
-      <w:pPr>
-        <w:rPr>
-          <w:szCs w:val="20"/>
-          <w:lang w:val="nl-NL"/>
-        </w:rPr>
-      </w:pPr>
-    </w:p>
-    <w:p>
-      <w:pPr>
-        <w:rPr>
-          <w:b/>
-          <w:szCs w:val="20"/>
-          <w:lang w:val="nl-NL"/>
-        </w:rPr>
-      </w:pPr>
-      <w:r>
-        <w:rPr>
-          <w:rFonts w:cs="Century Gothic"/>
-          <w:b/>
-          <w:bCs/>
-          <w:color w:val="F78E1E"/>
-          <w:szCs w:val="20"/>
-          <w:lang w:val="nl-NL"/>
-        </w:rPr>
-        <w:t>Significantie</w:t>
-      </w:r>
-    </w:p>
-    <w:p>
-      <w:pPr>
-        <w:rPr>
-          <w:szCs w:val="20"/>
-          <w:lang w:val="nl-NL"/>
-        </w:rPr>
-      </w:pPr>
-      <w:r>
-        <w:rPr>
-          <w:szCs w:val="20"/>
-          <w:lang w:val="nl-NL"/>
-        </w:rPr>
-        <w:t xml:space="preserve">Naast het feit dat de betrouwbaarheid van het onderzoek belangrijk is, is het ook interessant om te weten hoe betekenisvol de resultaten zijn (significantie). Om de significantie te bepalen wordt nagegaan hoe groot de kans is dat een gevonden verschil tussen de gemiddelden van uw school en de gemiddelden van de benchmark (het landelijk gemiddelde) veroorzaakt is door toeval. Wanneer een resultaat significant is, wil het zeggen dat je mag verwachten dat de 2 scores van elkaar verschillen en dat dat verschil niet op toeval berust. </w:t>
-      </w:r>
-    </w:p>
-    <w:p>
-      <w:pPr>
-        <w:rPr>
-          <w:szCs w:val="20"/>
-          <w:lang w:val="nl-NL"/>
-        </w:rPr>
-      </w:pPr>
-      <w:r>
-        <w:rPr>
-          <w:szCs w:val="20"/>
-          <w:lang w:val="nl-NL"/>
-        </w:rPr>
-        <w:t xml:space="preserve">In zijn algemeenheid kunnen we stellen dat als er op de vragen 3 t/m 49 van de </w:t>
-      </w:r>
-      <w:r>
-        <w:rPr>
-          <w:szCs w:val="20"/>
-          <w:lang w:val="nl-NL"/>
-        </w:rPr>
-        <w:t>Leerling</w:t>
-      </w:r>
-      <w:r>
-        <w:rPr>
-          <w:szCs w:val="20"/>
-          <w:lang w:val="nl-NL"/>
-        </w:rPr>
-        <w:t>tevredenheidspeiling (deze zijn gemeten op een vierpuntsschaal) een verschil is in de gemiddelde score van de school en de benchmark van 0,15 of meer dit een betekenisvol verschil is (met andere woorden, de kans op toeval is erg klein).</w:t>
-      </w:r>
-    </w:p>
-    <w:p>
-      <w:pPr>
-        <w:rPr>
-          <w:szCs w:val="20"/>
-          <w:lang w:val="nl-NL"/>
-        </w:rPr>
-      </w:pPr>
-    </w:p>
-    <w:p>
-      <w:pPr>
-        <w:rPr>
-          <w:rFonts w:cs="Century Gothic"/>
-          <w:b/>
-          <w:bCs/>
-          <w:color w:val="F78E1E"/>
-          <w:szCs w:val="20"/>
-          <w:lang w:val="nl-NL"/>
-        </w:rPr>
-      </w:pPr>
-      <w:r>
-        <w:rPr>
-          <w:rFonts w:cs="Century Gothic"/>
-          <w:b/>
-          <w:bCs/>
-          <w:color w:val="F78E1E"/>
-          <w:szCs w:val="20"/>
-          <w:lang w:val="nl-NL"/>
-        </w:rPr>
-        <w:t>Geen gewogen antwoorden</w:t>
-      </w:r>
-    </w:p>
-    <w:p>
-      <w:pPr>
-        <w:rPr>
-          <w:szCs w:val="20"/>
-          <w:lang w:val="nl-NL"/>
-        </w:rPr>
-      </w:pPr>
-      <w:r>
-        <w:rPr>
-          <w:szCs w:val="20"/>
-          <w:lang w:val="nl-NL"/>
-        </w:rPr>
-        <w:t xml:space="preserve">De tevredenheidsvragen in de vragenlijsten worden gemeten op een vierpuntsschaaI. Deze is als volgt opgebouwd: </w:t>
-      </w:r>
-    </w:p>
-    <w:p>
-      <w:pPr>
-        <w:rPr>
-          <w:szCs w:val="20"/>
-          <w:lang w:val="nl-NL"/>
-        </w:rPr>
-      </w:pPr>
-      <w:r>
-        <w:rPr>
-          <w:szCs w:val="20"/>
-          <w:lang w:val="nl-NL"/>
-        </w:rPr>
-        <w:t>1 = erg ontevreden</w:t>
-      </w:r>
-      <w:r>
-        <w:rPr>
-          <w:szCs w:val="20"/>
-          <w:lang w:val="nl-NL"/>
-        </w:rPr>
-        <w:tab/>
-        <w:t>2 = ontevreden</w:t>
-      </w:r>
-      <w:r>
-        <w:rPr>
-          <w:szCs w:val="20"/>
-          <w:lang w:val="nl-NL"/>
-        </w:rPr>
-        <w:tab/>
-        <w:t>3 = tevreden</w:t>
-      </w:r>
-      <w:r>
-        <w:rPr>
-          <w:szCs w:val="20"/>
-          <w:lang w:val="nl-NL"/>
-        </w:rPr>
-        <w:tab/>
-        <w:t>4 = erg tevreden</w:t>
-      </w:r>
-    </w:p>
-    <w:p>
-      <w:pPr>
-        <w:rPr>
-          <w:szCs w:val="20"/>
-          <w:lang w:val="nl-NL"/>
-        </w:rPr>
-      </w:pPr>
-      <w:r>
-        <w:rPr>
-          <w:szCs w:val="20"/>
-          <w:lang w:val="nl-NL"/>
-        </w:rPr>
-        <w:t xml:space="preserve"> </w:t>
-      </w:r>
-    </w:p>
-    <w:p>
-      <w:pPr>
-        <w:rPr>
-          <w:szCs w:val="20"/>
-          <w:lang w:val="nl-NL"/>
-        </w:rPr>
-      </w:pPr>
-      <w:r>
-        <w:rPr>
-          <w:szCs w:val="20"/>
-          <w:lang w:val="nl-NL"/>
-        </w:rPr>
-        <w:t xml:space="preserve">In de rapportages is er voor gekozen om de antwoorden op de vragen niet te wegen (er wordt geen mate van belangrijkheid aan toegekend). Op de resultatenpagina’s in de rapportage staan gemiddelde waarden genoemd achter elke vraag. Voorbeeld: een gemiddelde score van 3.2 geeft aan dat respondenten gemiddeld ‘tevreden’ tot ‘erg tevreden’ hebben geantwoord. Je kunt dus zeggen dat men over dit onderwerp tevreden is.     </w:t>
-      </w:r>
-    </w:p>
-    <w:p>
-      <w:pPr>
-        <w:rPr>
-          <w:szCs w:val="20"/>
-          <w:lang w:val="nl-NL"/>
-        </w:rPr>
-      </w:pPr>
-    </w:p>
-    <w:p>
-      <w:pPr>
-        <w:rPr>
-          <w:rFonts w:cs="Century Gothic"/>
-          <w:b/>
-          <w:bCs/>
-          <w:color w:val="F78E1E"/>
-          <w:szCs w:val="20"/>
-          <w:lang w:val="nl-NL"/>
-        </w:rPr>
-      </w:pPr>
-      <w:r>
-        <w:rPr>
-          <w:rFonts w:cs="Century Gothic"/>
-          <w:b/>
-          <w:bCs/>
-          <w:color w:val="F78E1E"/>
-          <w:szCs w:val="20"/>
-          <w:lang w:val="nl-NL"/>
-        </w:rPr>
-        <w:br w:type="page"/>
-      </w:r>
-      <w:r>
-        <w:rPr>
-          <w:rFonts w:cs="Century Gothic"/>
-          <w:b/>
-          <w:bCs/>
-          <w:color w:val="F78E1E"/>
-          <w:szCs w:val="20"/>
-          <w:lang w:val="nl-NL"/>
-        </w:rPr>
-        <w:lastRenderedPageBreak/>
-        <w:t>Non-respons</w:t>
-      </w:r>
-    </w:p>
-    <w:p>
-      <w:pPr>
-        <w:rPr>
-          <w:szCs w:val="20"/>
-          <w:lang w:val="nl-NL"/>
-        </w:rPr>
-      </w:pPr>
-      <w:r>
-        <w:rPr>
-          <w:szCs w:val="20"/>
-          <w:lang w:val="nl-NL"/>
-        </w:rPr>
-        <w:t xml:space="preserve">Er zijn twee soorten non-respons: </w:t>
-      </w:r>
-      <w:r>
-        <w:rPr>
-          <w:szCs w:val="20"/>
-          <w:lang w:val="nl-NL"/>
-        </w:rPr>
-        <w:t>leerlingen</w:t>
-      </w:r>
-      <w:r>
-        <w:rPr>
-          <w:szCs w:val="20"/>
-          <w:lang w:val="nl-NL"/>
-        </w:rPr>
-        <w:t xml:space="preserve"> die de vragenlijst helemaal niet hebben ingevuld en </w:t>
-      </w:r>
-      <w:r>
-        <w:rPr>
-          <w:szCs w:val="20"/>
-          <w:lang w:val="nl-NL"/>
-        </w:rPr>
-        <w:t>leerlingen</w:t>
-      </w:r>
-      <w:r>
-        <w:rPr>
-          <w:szCs w:val="20"/>
-          <w:lang w:val="nl-NL"/>
-        </w:rPr>
-        <w:t xml:space="preserve"> die een aantal vragen niet hebben ingevuld.</w:t>
-      </w:r>
-    </w:p>
-    <w:p>
-      <w:pPr>
-        <w:rPr>
-          <w:szCs w:val="20"/>
-          <w:lang w:val="nl-NL"/>
-        </w:rPr>
-      </w:pPr>
-      <w:r>
-        <w:rPr>
-          <w:szCs w:val="20"/>
-          <w:lang w:val="nl-NL"/>
-        </w:rPr>
-        <w:t>De eerste groep laten wij in deze rapportage helemaal buiten beschouwin</w:t>
-      </w:r>
-      <w:r>
-        <w:rPr>
-          <w:szCs w:val="20"/>
-          <w:lang w:val="nl-NL"/>
-        </w:rPr>
-        <w:t xml:space="preserve">g. Deze non-respons beïnvloedt </w:t>
-      </w:r>
-      <w:r>
-        <w:rPr>
-          <w:szCs w:val="20"/>
-          <w:lang w:val="nl-NL"/>
-        </w:rPr>
-        <w:t>de gerealiseerde steekproefgrootte en zorgt daardoor voor een lagere betrouwbaarheid. In de betrouwbaarheid</w:t>
-      </w:r>
-      <w:r>
-        <w:rPr>
-          <w:szCs w:val="20"/>
-          <w:lang w:val="nl-NL"/>
-        </w:rPr>
-        <w:t>s</w:t>
-      </w:r>
-      <w:r>
-        <w:rPr>
-          <w:szCs w:val="20"/>
-          <w:lang w:val="nl-NL"/>
-        </w:rPr>
-        <w:t>tabel kunt u aflezen of de non-respons van invloed is op de betrouwbaarheid van de rapportage. Een andere vraag hierbij is in hoeverre de non-respons selectief is geweest en in hoeverre deze dan de onderzoeksresultaten heeft beïnvloedt. Als dit laatste het geval is, zal hiermee rekening moeten worden gehouden bij het interpreteren van de resultaten.</w:t>
-      </w:r>
-    </w:p>
-    <w:p>
-      <w:pPr>
-        <w:rPr>
-          <w:szCs w:val="20"/>
-          <w:lang w:val="nl-NL"/>
-        </w:rPr>
-      </w:pPr>
-      <w:r>
-        <w:rPr>
-          <w:szCs w:val="20"/>
-          <w:lang w:val="nl-NL"/>
-        </w:rPr>
-        <w:t xml:space="preserve">De groep </w:t>
-      </w:r>
-      <w:r>
-        <w:rPr>
-          <w:szCs w:val="20"/>
-          <w:lang w:val="nl-NL"/>
-        </w:rPr>
-        <w:t>leerlingen</w:t>
-      </w:r>
-      <w:r>
-        <w:rPr>
-          <w:szCs w:val="20"/>
-          <w:lang w:val="nl-NL"/>
-        </w:rPr>
-        <w:t xml:space="preserve"> die een deel van de vragen niet heeft ingevuld worden in onze rapportage op twee manieren weergegeven: de groep die niets heeft ingevuld en de groep d</w:t>
-      </w:r>
-      <w:r>
-        <w:rPr>
-          <w:szCs w:val="20"/>
-          <w:lang w:val="nl-NL"/>
-        </w:rPr>
-        <w:t>i</w:t>
-      </w:r>
-      <w:r>
-        <w:rPr>
-          <w:szCs w:val="20"/>
-          <w:lang w:val="nl-NL"/>
-        </w:rPr>
-        <w:t xml:space="preserve">e ‘weet niet’ heeft ingevuld. </w:t>
-      </w:r>
-      <w:r>
-        <w:rPr>
-          <w:szCs w:val="20"/>
-          <w:lang w:val="nl-NL"/>
-        </w:rPr>
-        <w:t>Beide groepen worden in de scores niet meegenomen.</w:t>
-      </w:r>
-    </w:p>
-    <w:p>
-      <w:pPr>
-        <w:rPr>
-          <w:lang w:val="nl-NL"/>
-        </w:rPr>
-      </w:pPr>
-    </w:p>
-    <w:p>
-      <w:pPr>
-        <w:spacing w:after="200" w:line="276" w:lineRule="auto"/>
-        <w:rPr>
-          <w:rFonts w:cs="Century Gothic"/>
-          <w:szCs w:val="20"/>
-          <w:lang w:val="nl-NL"/>
-        </w:rPr>
-      </w:pPr>
-      <w:r>
-        <w:rPr>
-          <w:rFonts w:cs="Century Gothic"/>
-          <w:szCs w:val="20"/>
-          <w:lang w:val="nl-NL"/>
-        </w:rPr>
-        <w:br w:type="page"/>
-      </w:r>
-      <w:r>
-        <w:rPr>
-          <w:rFonts w:cs="Century Gothic"/>
-          <w:szCs w:val="20"/>
-          <w:lang w:val="nl-NL"/>
-        </w:rPr>
-        <w:lastRenderedPageBreak/>
-        <w:t>Vragenlijst</w:t>
-      </w:r>
-    </w:p>
-    <w:p>
-      <w:pPr>
-        <w:rPr>
-          <w:rFonts w:cs="Century Gothic"/>
-          <w:szCs w:val="20"/>
-          <w:lang w:val="nl-NL"/>
-        </w:rPr>
-      </w:pPr>
-      <w:r>
-        <w:rPr>
-          <w:rFonts w:cs="Century Gothic"/>
-          <w:szCs w:val="20"/>
-          <w:lang w:val="nl-NL"/>
-        </w:rPr>
-        <w:t>TTT</w:t>
-      </w:r>
-      <w:r>
-        <w:rPr>
-          <w:rFonts w:cs="Century Gothic"/>
-          <w:szCs w:val="20"/>
-          <w:lang w:val="nl-NL"/>
-        </w:rPr>
-        <w:t>class:</w:t>
+        <w:t>TTTclass:questi</w:t>
       </w:r>
       <w:bookmarkStart w:id="20" w:name="_GoBack"/>
       <w:bookmarkEnd w:id="20"/>
@@ -7854,26 +6070,8 @@
           <w:szCs w:val="20"/>
           <w:lang w:val="nl-NL"/>
         </w:rPr>
-        <w:t>questionList</w:t>
-      </w:r>
-      <w:r>
-        <w:rPr>
-          <w:rFonts w:cs="Century Gothic"/>
-          <w:szCs w:val="20"/>
-          <w:lang w:val="nl-NL"/>
-        </w:rPr>
-        <w:t>TTT</w:t>
-      </w:r>
-    </w:p>
-    <w:p>
-      <w:pPr>
-        <w:spacing w:after="200" w:line="276" w:lineRule="auto"/>
-        <w:rPr>
-          <w:rFonts w:cs="Century Gothic"/>
-          <w:szCs w:val="20"/>
-          <w:lang w:val="nl-NL"/>
-        </w:rPr>
-      </w:pPr>
+        <w:t>onListTTT</w:t>
+      </w:r>
       <w:r>
         <w:rPr>
           <w:rFonts w:cs="Century Gothic"/>
@@ -8126,7 +6324,7 @@
         </mc:Choice>
         <mc:Fallback>
           <w:pict>
-            <v:line w14:anchorId="2A159632" id="Line 1" o:spid="_x0000_s1026" style="position:absolute;z-index:251658240;visibility:visible;mso-wrap-style:square;mso-width-percent:0;mso-height-percent:0;mso-wrap-distance-left:9pt;mso-wrap-distance-top:-3e-5mm;mso-wrap-distance-right:9pt;mso-wrap-distance-bottom:-3e-5mm;mso-position-horizontal:absolute;mso-position-horizontal-relative:text;mso-position-vertical:absolute;mso-position-vertical-relative:text;mso-width-percent:0;mso-height-percent:0;mso-width-relative:page;mso-height-relative:page" from="1.7pt,-7.9pt" to="479.45pt,-7.9pt" o:gfxdata="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" strokecolor="#00a4e4" strokeweight="1.5pt">
+            <v:line w14:anchorId="667033A0" id="Line 1" o:spid="_x0000_s1026" style="position:absolute;z-index:251658240;visibility:visible;mso-wrap-style:square;mso-width-percent:0;mso-height-percent:0;mso-wrap-distance-left:9pt;mso-wrap-distance-top:-3e-5mm;mso-wrap-distance-right:9pt;mso-wrap-distance-bottom:-3e-5mm;mso-position-horizontal:absolute;mso-position-horizontal-relative:text;mso-position-vertical:absolute;mso-position-vertical-relative:text;mso-width-percent:0;mso-height-percent:0;mso-width-relative:page;mso-height-relative:page" from="1.7pt,-7.9pt" to="479.45pt,-7.9pt" o:gfxdata="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" strokecolor="#00a4e4" strokeweight="1.5pt">
               <w10:wrap type="tight"/>
             </v:line>
           </w:pict>
@@ -8180,7 +6378,7 @@
         <w:szCs w:val="20"/>
         <w:lang w:val="nl-NL"/>
       </w:rPr>
-      <w:t>20</w:t>
+      <w:t>18</w:t>
     </w:r>
     <w:r>
       <w:rPr>
@@ -8327,7 +6525,7 @@
         </mc:Choice>
         <mc:Fallback>
           <w:pict>
-            <v:line w14:anchorId="7910F041" id="Line 2" o:spid="_x0000_s1026" style="position:absolute;z-index:251657216;visibility:visible;mso-wrap-style:square;mso-width-percent:0;mso-height-percent:0;mso-wrap-distance-left:9pt;mso-wrap-distance-top:-3e-5mm;mso-wrap-distance-right:9pt;mso-wrap-distance-bottom:-3e-5mm;mso-position-horizontal:absolute;mso-position-horizontal-relative:text;mso-position-vertical:absolute;mso-position-vertical-relative:text;mso-width-percent:0;mso-height-percent:0;mso-width-relative:page;mso-height-relative:page" from=".35pt,-10.15pt" to="478.1pt,-10.15pt" o:gfxdata="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" strokecolor="#00a4e4" strokeweight="1.5pt">
+            <v:line w14:anchorId="3F01A9A2" id="Line 2" o:spid="_x0000_s1026" style="position:absolute;z-index:251657216;visibility:visible;mso-wrap-style:square;mso-width-percent:0;mso-height-percent:0;mso-wrap-distance-left:9pt;mso-wrap-distance-top:-3e-5mm;mso-wrap-distance-right:9pt;mso-wrap-distance-bottom:-3e-5mm;mso-position-horizontal:absolute;mso-position-horizontal-relative:text;mso-position-vertical:absolute;mso-position-vertical-relative:text;mso-width-percent:0;mso-height-percent:0;mso-width-relative:page;mso-height-relative:page" from=".35pt,-10.15pt" to="478.1pt,-10.15pt" o:gfxdata="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" strokecolor="#00a4e4" strokeweight="1.5pt">
               <w10:wrap type="tight"/>
             </v:line>
           </w:pict>
@@ -8385,7 +6583,7 @@
         <w:szCs w:val="19"/>
         <w:lang w:val="nl-NL"/>
       </w:rPr>
-      <w:t>19</w:t>
+      <w:t>17</w:t>
     </w:r>
     <w:r>
       <w:rPr>
@@ -8666,7 +6864,19 @@
         <w:szCs w:val="22"/>
         <w:lang w:val="en-GB"/>
       </w:rPr>
-      <w:t>OTPTTTxml:peiling.jaarTTT</w:t>
+      <w:t>L</w:t>
+    </w:r>
+    <w:r>
+      <w:rPr>
+        <w:rFonts w:cs="Century Gothic"/>
+        <w:b/>
+        <w:bCs/>
+        <w:color w:val="00A4E4"/>
+        <w:sz w:val="22"/>
+        <w:szCs w:val="22"/>
+        <w:lang w:val="en-GB"/>
+      </w:rPr>
+      <w:t>TPTTTxml:peiling.jaarTTT</w:t>
     </w:r>
   </w:p>
 </w:hdr>

</xml_diff>